<commit_message>
Corregir ejercicios TEMA 1
</commit_message>
<xml_diff>
--- a/TEMA 1/PL1.docx
+++ b/TEMA 1/PL1.docx
@@ -1,6 +1,6 @@
 
 <file path=word/document.xml><?xml version="1.0" encoding="utf-8"?>
-<w:document xmlns:wpc="http://schemas.microsoft.com/office/word/2010/wordprocessingCanvas" xmlns:cx="http://schemas.microsoft.com/office/drawing/2014/chartex" xmlns:cx1="http://schemas.microsoft.com/office/drawing/2015/9/8/chartex" xmlns:cx2="http://schemas.microsoft.com/office/drawing/2015/10/21/chartex" xmlns:cx3="http://schemas.microsoft.com/office/drawing/2016/5/9/chartex" xmlns:cx4="http://schemas.microsoft.com/office/drawing/2016/5/10/chartex" xmlns:cx5="http://schemas.microsoft.com/office/drawing/2016/5/11/chartex" xmlns:cx6="http://schemas.microsoft.com/office/drawing/2016/5/12/chartex" xmlns:cx7="http://schemas.microsoft.com/office/drawing/2016/5/13/chartex" xmlns:cx8="http://schemas.microsoft.com/office/drawing/2016/5/14/chartex" xmlns:mc="http://schemas.openxmlformats.org/markup-compatibility/2006" xmlns:aink="http://schemas.microsoft.com/office/drawing/2016/ink" xmlns:am3d="http://schemas.microsoft.com/office/drawing/2017/model3d" xmlns:o="urn:schemas-microsoft-com:office:office" xmlns:r="http://schemas.openxmlformats.org/officeDocument/2006/relationships" xmlns:m="http://schemas.openxmlformats.org/officeDocument/2006/math" xmlns:v="urn:schemas-microsoft-com:vml" xmlns:wp14="http://schemas.microsoft.com/office/word/2010/wordprocessingDrawing" xmlns:wp="http://schemas.openxmlformats.org/drawingml/2006/wordprocessingDrawing" xmlns:w10="urn:schemas-microsoft-com:office:word" xmlns:w="http://schemas.openxmlformats.org/wordprocessingml/2006/main" xmlns:w14="http://schemas.microsoft.com/office/word/2010/wordml" xmlns:w15="http://schemas.microsoft.com/office/word/2012/wordml" xmlns:w16cex="http://schemas.microsoft.com/office/word/2018/wordml/cex" xmlns:w16cid="http://schemas.microsoft.com/office/word/2016/wordml/cid" xmlns:w16="http://schemas.microsoft.com/office/word/2018/wordml" xmlns:w16sdtdh="http://schemas.microsoft.com/office/word/2020/wordml/sdtdatahash" xmlns:w16se="http://schemas.microsoft.com/office/word/2015/wordml/symex" xmlns:wpg="http://schemas.microsoft.com/office/word/2010/wordprocessingGroup" xmlns:wpi="http://schemas.microsoft.com/office/word/2010/wordprocessingInk" xmlns:wne="http://schemas.microsoft.com/office/word/2006/wordml" xmlns:wps="http://schemas.microsoft.com/office/word/2010/wordprocessingShape" mc:Ignorable="w14 w15 w16se w16cid w16 w16cex w16sdtdh wp14">
+<w:document xmlns:wpc="http://schemas.microsoft.com/office/word/2010/wordprocessingCanvas" xmlns:cx="http://schemas.microsoft.com/office/drawing/2014/chartex" xmlns:cx1="http://schemas.microsoft.com/office/drawing/2015/9/8/chartex" xmlns:cx2="http://schemas.microsoft.com/office/drawing/2015/10/21/chartex" xmlns:cx3="http://schemas.microsoft.com/office/drawing/2016/5/9/chartex" xmlns:cx4="http://schemas.microsoft.com/office/drawing/2016/5/10/chartex" xmlns:cx5="http://schemas.microsoft.com/office/drawing/2016/5/11/chartex" xmlns:cx6="http://schemas.microsoft.com/office/drawing/2016/5/12/chartex" xmlns:cx7="http://schemas.microsoft.com/office/drawing/2016/5/13/chartex" xmlns:cx8="http://schemas.microsoft.com/office/drawing/2016/5/14/chartex" xmlns:mc="http://schemas.openxmlformats.org/markup-compatibility/2006" xmlns:aink="http://schemas.microsoft.com/office/drawing/2016/ink" xmlns:am3d="http://schemas.microsoft.com/office/drawing/2017/model3d" xmlns:o="urn:schemas-microsoft-com:office:office" xmlns:oel="http://schemas.microsoft.com/office/2019/extlst" xmlns:r="http://schemas.openxmlformats.org/officeDocument/2006/relationships" xmlns:m="http://schemas.openxmlformats.org/officeDocument/2006/math" xmlns:v="urn:schemas-microsoft-com:vml" xmlns:wp14="http://schemas.microsoft.com/office/word/2010/wordprocessingDrawing" xmlns:wp="http://schemas.openxmlformats.org/drawingml/2006/wordprocessingDrawing" xmlns:w10="urn:schemas-microsoft-com:office:word" xmlns:w="http://schemas.openxmlformats.org/wordprocessingml/2006/main" xmlns:w14="http://schemas.microsoft.com/office/word/2010/wordml" xmlns:w15="http://schemas.microsoft.com/office/word/2012/wordml" xmlns:w16cex="http://schemas.microsoft.com/office/word/2018/wordml/cex" xmlns:w16cid="http://schemas.microsoft.com/office/word/2016/wordml/cid" xmlns:w16="http://schemas.microsoft.com/office/word/2018/wordml" xmlns:w16sdtdh="http://schemas.microsoft.com/office/word/2020/wordml/sdtdatahash" xmlns:w16se="http://schemas.microsoft.com/office/word/2015/wordml/symex" xmlns:wpg="http://schemas.microsoft.com/office/word/2010/wordprocessingGroup" xmlns:wpi="http://schemas.microsoft.com/office/word/2010/wordprocessingInk" xmlns:wne="http://schemas.microsoft.com/office/word/2006/wordml" xmlns:wps="http://schemas.microsoft.com/office/word/2010/wordprocessingShape" mc:Ignorable="w14 w15 w16se w16cid w16 w16cex w16sdtdh wp14">
   <w:body>
     <w:p>
       <w:pPr>
@@ -243,15 +243,7 @@
                               <w:spacing w:after="0"/>
                             </w:pPr>
                             <w:r>
-                              <w:t xml:space="preserve">4: 1 Bucle </w:t>
-                            </w:r>
-                            <w:proofErr w:type="spellStart"/>
-                            <w:r>
-                              <w:t>for</w:t>
-                            </w:r>
-                            <w:proofErr w:type="spellEnd"/>
-                            <w:r>
-                              <w:t xml:space="preserve"> + 1 Asignación (1 ejecución)</w:t>
+                              <w:t>4: 1 Bucle for + 1 Asignación (1 ejecución)</w:t>
                             </w:r>
                           </w:p>
                           <w:p>
@@ -299,15 +291,7 @@
                               <w:spacing w:after="0"/>
                             </w:pPr>
                             <w:r>
-                              <w:t xml:space="preserve">    8: 1 Bucle </w:t>
-                            </w:r>
-                            <w:proofErr w:type="spellStart"/>
-                            <w:r>
-                              <w:t>for</w:t>
-                            </w:r>
-                            <w:proofErr w:type="spellEnd"/>
-                            <w:r>
-                              <w:t xml:space="preserve"> + 1 Asignación (1 ejecución)</w:t>
+                              <w:t xml:space="preserve">    8: 1 Bucle for + 1 Asignación (1 ejecución)</w:t>
                             </w:r>
                           </w:p>
                           <w:p>
@@ -328,23 +312,7 @@
                             </w:pPr>
                             <w:r>
                               <w:tab/>
-                              <w:t xml:space="preserve">9: 1 Bucle </w:t>
-                            </w:r>
-                            <w:proofErr w:type="spellStart"/>
-                            <w:r>
-                              <w:t>for</w:t>
-                            </w:r>
-                            <w:proofErr w:type="spellEnd"/>
-                            <w:r>
-                              <w:t xml:space="preserve"> + 2 </w:t>
-                            </w:r>
-                            <w:proofErr w:type="spellStart"/>
-                            <w:r>
-                              <w:t>Mult</w:t>
-                            </w:r>
-                            <w:proofErr w:type="spellEnd"/>
-                            <w:r>
-                              <w:t xml:space="preserve"> + 1 Asignación (n ejecuciones)</w:t>
+                              <w:t>9: 1 Bucle for + 2 Mult + 1 Asignación (n ejecuciones)</w:t>
                             </w:r>
                           </w:p>
                           <w:p>
@@ -650,14 +618,137 @@
     <w:p>
       <w:pPr>
         <w:rPr>
-          <w:noProof/>
+          <w:u w:val="single"/>
         </w:rPr>
       </w:pPr>
       <w:r>
         <w:rPr>
           <w:noProof/>
         </w:rPr>
+        <w:t xml:space="preserve">Para calcular el coste de la llamada recursiva a la función, es necesario analizar que parámetros toman juego en las iteraciones en los bucles de la función. En este caso, la variable </w:t>
+      </w:r>
+      <w:r>
+        <w:rPr>
+          <w:i/>
+          <w:iCs/>
+          <w:noProof/>
+        </w:rPr>
+        <w:t>z</w:t>
+      </w:r>
+      <w:r>
+        <w:rPr>
+          <w:noProof/>
+        </w:rPr>
+        <w:t xml:space="preserve"> no aparece, en ninguna condición de los bucles. El número de iteraciones en este caso depende de la diferencia entre los parámetros</w:t>
+      </w:r>
+      <w:r>
+        <w:t xml:space="preserve"> (y-x)</w:t>
+      </w:r>
+      <w:r>
+        <w:t xml:space="preserve">, que llamaremos n por comodidad. Al llamar </w:t>
+      </w:r>
+      <w:r>
         <w:lastRenderedPageBreak/>
+        <w:t xml:space="preserve">recursivamente a la función, se introduce como parámetro </w:t>
+      </w:r>
+      <w:r>
+        <w:rPr>
+          <w:i/>
+          <w:iCs/>
+        </w:rPr>
+        <w:t>x</w:t>
+      </w:r>
+      <w:r>
+        <w:t xml:space="preserve"> la variable </w:t>
+      </w:r>
+      <w:r>
+        <w:rPr>
+          <w:i/>
+          <w:iCs/>
+        </w:rPr>
+        <w:t>t</w:t>
+      </w:r>
+      <w:r>
+        <w:t xml:space="preserve">, a la que se le ha asignado </w:t>
+      </w:r>
+      <w:r>
+        <w:rPr>
+          <w:i/>
+          <w:iCs/>
+        </w:rPr>
+        <w:t>x + (y-x)/2</w:t>
+      </w:r>
+      <w:r>
+        <w:rPr>
+          <w:i/>
+          <w:iCs/>
+        </w:rPr>
+        <w:t xml:space="preserve"> </w:t>
+      </w:r>
+      <w:r>
+        <w:t xml:space="preserve">así que el valor de </w:t>
+      </w:r>
+      <w:r>
+        <w:rPr>
+          <w:i/>
+          <w:iCs/>
+        </w:rPr>
+        <w:t xml:space="preserve">t </w:t>
+      </w:r>
+      <w:r>
+        <w:t xml:space="preserve">pasará a ser la media entre </w:t>
+      </w:r>
+      <w:r>
+        <w:rPr>
+          <w:i/>
+          <w:iCs/>
+        </w:rPr>
+        <w:t>x</w:t>
+      </w:r>
+      <w:r>
+        <w:t xml:space="preserve"> e </w:t>
+      </w:r>
+      <w:r>
+        <w:rPr>
+          <w:i/>
+          <w:iCs/>
+        </w:rPr>
+        <w:t>y</w:t>
+      </w:r>
+      <w:r>
+        <w:t xml:space="preserve">. De esto se puede deducir que </w:t>
+      </w:r>
+      <w:r>
+        <w:rPr>
+          <w:i/>
+          <w:iCs/>
+        </w:rPr>
+        <w:t>(y-t) = (x-t)/2</w:t>
+      </w:r>
+      <w:r>
+        <w:t xml:space="preserve">. Y la </w:t>
+      </w:r>
+      <w:r>
+        <w:rPr>
+          <w:i/>
+          <w:iCs/>
+        </w:rPr>
+        <w:t>n</w:t>
+      </w:r>
+      <w:r>
+        <w:t xml:space="preserve"> de la que depende la cantidad de iteraciones pasará a ser n/2 al aumentar el nivel de la recursión.</w:t>
+      </w:r>
+    </w:p>
+    <w:p>
+      <w:pPr>
+        <w:rPr>
+          <w:noProof/>
+        </w:rPr>
+      </w:pPr>
+      <w:r>
+        <w:rPr>
+          <w:noProof/>
+        </w:rPr>
         <mc:AlternateContent>
           <mc:Choice Requires="wps">
             <w:drawing>
@@ -700,29 +791,8 @@
                             <w:pPr>
                               <w:spacing w:after="0"/>
                             </w:pPr>
-                            <w:proofErr w:type="spellStart"/>
-                            <w:r>
-                              <w:t>def</w:t>
-                            </w:r>
-                            <w:proofErr w:type="spellEnd"/>
-                            <w:r>
-                              <w:t xml:space="preserve"> </w:t>
-                            </w:r>
-                            <w:proofErr w:type="spellStart"/>
-                            <w:r>
-                              <w:t>minimo</w:t>
-                            </w:r>
-                            <w:proofErr w:type="spellEnd"/>
-                            <w:r>
-                              <w:t>(</w:t>
-                            </w:r>
-                            <w:proofErr w:type="spellStart"/>
-                            <w:r>
-                              <w:t>x,y</w:t>
-                            </w:r>
-                            <w:proofErr w:type="spellEnd"/>
-                            <w:r>
-                              <w:t>):</w:t>
+                            <w:r>
+                              <w:t>def minimo(x,y):</w:t>
                             </w:r>
                           </w:p>
                           <w:p>
@@ -730,15 +800,7 @@
                               <w:spacing w:after="0"/>
                             </w:pPr>
                             <w:r>
-                              <w:t xml:space="preserve">    </w:t>
-                            </w:r>
-                            <w:proofErr w:type="spellStart"/>
-                            <w:r>
-                              <w:t>if</w:t>
-                            </w:r>
-                            <w:proofErr w:type="spellEnd"/>
-                            <w:r>
-                              <w:t xml:space="preserve"> x&gt;=y:        # 1 Comparación</w:t>
+                              <w:t xml:space="preserve">    if x&gt;=y:        # 1 Comparación</w:t>
                             </w:r>
                           </w:p>
                           <w:p>
@@ -746,15 +808,7 @@
                               <w:spacing w:after="0"/>
                             </w:pPr>
                             <w:r>
-                              <w:t xml:space="preserve">        </w:t>
-                            </w:r>
-                            <w:proofErr w:type="spellStart"/>
-                            <w:r>
-                              <w:t>return</w:t>
-                            </w:r>
-                            <w:proofErr w:type="spellEnd"/>
-                            <w:r>
-                              <w:t xml:space="preserve"> y    # 1 Devolución</w:t>
+                              <w:t xml:space="preserve">        return y    # 1 Devolución</w:t>
                             </w:r>
                           </w:p>
                           <w:p>
@@ -762,15 +816,7 @@
                               <w:spacing w:after="0"/>
                             </w:pPr>
                             <w:r>
-                              <w:t xml:space="preserve">    </w:t>
-                            </w:r>
-                            <w:proofErr w:type="spellStart"/>
-                            <w:r>
-                              <w:t>else</w:t>
-                            </w:r>
-                            <w:proofErr w:type="spellEnd"/>
-                            <w:r>
-                              <w:t>:</w:t>
+                              <w:t xml:space="preserve">    else:</w:t>
                             </w:r>
                           </w:p>
                           <w:p>
@@ -778,15 +824,7 @@
                               <w:spacing w:after="0"/>
                             </w:pPr>
                             <w:r>
-                              <w:t xml:space="preserve">        </w:t>
-                            </w:r>
-                            <w:proofErr w:type="spellStart"/>
-                            <w:r>
-                              <w:t>return</w:t>
-                            </w:r>
-                            <w:proofErr w:type="spellEnd"/>
-                            <w:r>
-                              <w:t xml:space="preserve"> x    # 1 Devolución</w:t>
+                              <w:t xml:space="preserve">        return x    # 1 Devolución</w:t>
                             </w:r>
                           </w:p>
                           <w:p>
@@ -799,15 +837,7 @@
                               <w:spacing w:after="0"/>
                             </w:pPr>
                             <w:r>
-                              <w:t xml:space="preserve"># Coste = 1 + </w:t>
-                            </w:r>
-                            <w:proofErr w:type="spellStart"/>
-                            <w:r>
-                              <w:t>max</w:t>
-                            </w:r>
-                            <w:proofErr w:type="spellEnd"/>
-                            <w:r>
-                              <w:t>(1,1)</w:t>
+                              <w:t># Coste = 1 + max(1,1)</w:t>
                             </w:r>
                           </w:p>
                           <w:p>
@@ -3878,7 +3908,6 @@
           <w:b/>
           <w:bCs/>
         </w:rPr>
-        <w:lastRenderedPageBreak/>
         <w:t>7) Realiza un programa que pida un número positivo al usuario (N) y le diga cuantos primos hay entre 1 y ese número N, y cuantos perfectos hay entre 1 y ese número N. Realiza un análisis de eficiencia y de complejidad.</w:t>
       </w:r>
     </w:p>
@@ -3936,21 +3965,7 @@
                               <w:rPr>
                                 <w:lang w:val="en-US"/>
                               </w:rPr>
-                              <w:t xml:space="preserve">def </w:t>
-                            </w:r>
-                            <w:proofErr w:type="spellStart"/>
-                            <w:r>
-                              <w:rPr>
-                                <w:lang w:val="en-US"/>
-                              </w:rPr>
-                              <w:t>divisores</w:t>
-                            </w:r>
-                            <w:proofErr w:type="spellEnd"/>
-                            <w:r>
-                              <w:rPr>
-                                <w:lang w:val="en-US"/>
-                              </w:rPr>
-                              <w:t>(n):</w:t>
+                              <w:t>def divisores(n):</w:t>
                             </w:r>
                           </w:p>
                           <w:p>
@@ -4032,21 +4047,7 @@
                               <w:rPr>
                                 <w:lang w:val="en-US"/>
                               </w:rPr>
-                              <w:t xml:space="preserve">while </w:t>
-                            </w:r>
-                            <w:proofErr w:type="spellStart"/>
-                            <w:r>
-                              <w:rPr>
-                                <w:lang w:val="en-US"/>
-                              </w:rPr>
-                              <w:t>i</w:t>
-                            </w:r>
-                            <w:proofErr w:type="spellEnd"/>
-                            <w:r>
-                              <w:rPr>
-                                <w:lang w:val="en-US"/>
-                              </w:rPr>
-                              <w:t>&lt;k:</w:t>
+                              <w:t>while i&lt;k:</w:t>
                             </w:r>
                           </w:p>
                           <w:p>
@@ -4060,21 +4061,7 @@
                               <w:rPr>
                                 <w:lang w:val="en-US"/>
                               </w:rPr>
-                              <w:t xml:space="preserve">        if </w:t>
-                            </w:r>
-                            <w:proofErr w:type="spellStart"/>
-                            <w:r>
-                              <w:rPr>
-                                <w:lang w:val="en-US"/>
-                              </w:rPr>
-                              <w:t>n%i</w:t>
-                            </w:r>
-                            <w:proofErr w:type="spellEnd"/>
-                            <w:r>
-                              <w:rPr>
-                                <w:lang w:val="en-US"/>
-                              </w:rPr>
-                              <w:t xml:space="preserve">==0: </w:t>
+                              <w:t xml:space="preserve">        if n%i==0: </w:t>
                             </w:r>
                           </w:p>
                           <w:p>
@@ -4088,37 +4075,7 @@
                               <w:rPr>
                                 <w:lang w:val="en-US"/>
                               </w:rPr>
-                              <w:t xml:space="preserve">            </w:t>
-                            </w:r>
-                            <w:proofErr w:type="spellStart"/>
-                            <w:proofErr w:type="gramStart"/>
-                            <w:r>
-                              <w:rPr>
-                                <w:lang w:val="en-US"/>
-                              </w:rPr>
-                              <w:t>divisores.append</w:t>
-                            </w:r>
-                            <w:proofErr w:type="spellEnd"/>
-                            <w:proofErr w:type="gramEnd"/>
-                            <w:r>
-                              <w:rPr>
-                                <w:lang w:val="en-US"/>
-                              </w:rPr>
-                              <w:t>(</w:t>
-                            </w:r>
-                            <w:proofErr w:type="spellStart"/>
-                            <w:r>
-                              <w:rPr>
-                                <w:lang w:val="en-US"/>
-                              </w:rPr>
-                              <w:t>i</w:t>
-                            </w:r>
-                            <w:proofErr w:type="spellEnd"/>
-                            <w:r>
-                              <w:rPr>
-                                <w:lang w:val="en-US"/>
-                              </w:rPr>
-                              <w:t>)</w:t>
+                              <w:t xml:space="preserve">            divisores.append(i)</w:t>
                             </w:r>
                           </w:p>
                           <w:p>
@@ -4238,33 +4195,11 @@
                               </w:rPr>
                               <w:t xml:space="preserve">    </w:t>
                             </w:r>
-                            <w:proofErr w:type="spellStart"/>
                             <w:r>
                               <w:rPr>
                                 <w:lang w:val="en-US"/>
                               </w:rPr>
-                              <w:t>ldivisores</w:t>
-                            </w:r>
-                            <w:proofErr w:type="spellEnd"/>
-                            <w:r>
-                              <w:rPr>
-                                <w:lang w:val="en-US"/>
-                              </w:rPr>
-                              <w:t>=</w:t>
-                            </w:r>
-                            <w:proofErr w:type="spellStart"/>
-                            <w:r>
-                              <w:rPr>
-                                <w:lang w:val="en-US"/>
-                              </w:rPr>
-                              <w:t>divisores</w:t>
-                            </w:r>
-                            <w:proofErr w:type="spellEnd"/>
-                            <w:r>
-                              <w:rPr>
-                                <w:lang w:val="en-US"/>
-                              </w:rPr>
-                              <w:t>(n)</w:t>
+                              <w:t>ldivisores=divisores(n)</w:t>
                             </w:r>
                           </w:p>
                           <w:p>
@@ -4278,71 +4213,7 @@
                               <w:rPr>
                                 <w:lang w:val="en-US"/>
                               </w:rPr>
-                              <w:t xml:space="preserve">    return </w:t>
-                            </w:r>
-                            <w:proofErr w:type="spellStart"/>
-                            <w:r>
-                              <w:rPr>
-                                <w:lang w:val="en-US"/>
-                              </w:rPr>
-                              <w:t>len</w:t>
-                            </w:r>
-                            <w:proofErr w:type="spellEnd"/>
-                            <w:r>
-                              <w:rPr>
-                                <w:lang w:val="en-US"/>
-                              </w:rPr>
-                              <w:t>(</w:t>
-                            </w:r>
-                            <w:proofErr w:type="spellStart"/>
-                            <w:r>
-                              <w:rPr>
-                                <w:lang w:val="en-US"/>
-                              </w:rPr>
-                              <w:t>ldivisores</w:t>
-                            </w:r>
-                            <w:proofErr w:type="spellEnd"/>
-                            <w:r>
-                              <w:rPr>
-                                <w:lang w:val="en-US"/>
-                              </w:rPr>
-                              <w:t xml:space="preserve">)==2 and </w:t>
-                            </w:r>
-                            <w:proofErr w:type="spellStart"/>
-                            <w:r>
-                              <w:rPr>
-                                <w:lang w:val="en-US"/>
-                              </w:rPr>
-                              <w:t>ldivisores</w:t>
-                            </w:r>
-                            <w:proofErr w:type="spellEnd"/>
-                            <w:r>
-                              <w:rPr>
-                                <w:lang w:val="en-US"/>
-                              </w:rPr>
-                              <w:t>[0</w:t>
-                            </w:r>
-                            <w:proofErr w:type="gramStart"/>
-                            <w:r>
-                              <w:rPr>
-                                <w:lang w:val="en-US"/>
-                              </w:rPr>
-                              <w:t>]!=</w:t>
-                            </w:r>
-                            <w:proofErr w:type="spellStart"/>
-                            <w:proofErr w:type="gramEnd"/>
-                            <w:r>
-                              <w:rPr>
-                                <w:lang w:val="en-US"/>
-                              </w:rPr>
-                              <w:t>ldivisores</w:t>
-                            </w:r>
-                            <w:proofErr w:type="spellEnd"/>
-                            <w:r>
-                              <w:rPr>
-                                <w:lang w:val="en-US"/>
-                              </w:rPr>
-                              <w:t>[1]</w:t>
+                              <w:t xml:space="preserve">    return len(ldivisores)==2 and ldivisores[0]!=ldivisores[1]</w:t>
                             </w:r>
                           </w:p>
                           <w:p>
@@ -4409,19 +4280,11 @@
                                 <w:lang w:val="en-US"/>
                               </w:rPr>
                             </w:pPr>
-                            <w:proofErr w:type="spellStart"/>
                             <w:r>
                               <w:rPr>
                                 <w:lang w:val="en-US"/>
                               </w:rPr>
-                              <w:t>tot_primos</w:t>
-                            </w:r>
-                            <w:proofErr w:type="spellEnd"/>
-                            <w:r>
-                              <w:rPr>
-                                <w:lang w:val="en-US"/>
-                              </w:rPr>
-                              <w:t>=0</w:t>
+                              <w:t>tot_primos=0</w:t>
                             </w:r>
                           </w:p>
                           <w:p>
@@ -4431,19 +4294,11 @@
                                 <w:lang w:val="en-US"/>
                               </w:rPr>
                             </w:pPr>
-                            <w:proofErr w:type="spellStart"/>
                             <w:r>
                               <w:rPr>
                                 <w:lang w:val="en-US"/>
                               </w:rPr>
-                              <w:t>tot_perfectos</w:t>
-                            </w:r>
-                            <w:proofErr w:type="spellEnd"/>
-                            <w:r>
-                              <w:rPr>
-                                <w:lang w:val="en-US"/>
-                              </w:rPr>
-                              <w:t>=0</w:t>
+                              <w:t>tot_perfectos=0</w:t>
                             </w:r>
                           </w:p>
                           <w:p>
@@ -4465,21 +4320,7 @@
                               <w:rPr>
                                 <w:lang w:val="en-US"/>
                               </w:rPr>
-                              <w:t>for j in range(</w:t>
-                            </w:r>
-                            <w:proofErr w:type="gramStart"/>
-                            <w:r>
-                              <w:rPr>
-                                <w:lang w:val="en-US"/>
-                              </w:rPr>
-                              <w:t>1,n</w:t>
-                            </w:r>
-                            <w:proofErr w:type="gramEnd"/>
-                            <w:r>
-                              <w:rPr>
-                                <w:lang w:val="en-US"/>
-                              </w:rPr>
-                              <w:t>):</w:t>
+                              <w:t>for j in range(1,n):</w:t>
                             </w:r>
                           </w:p>
                           <w:p>
@@ -4492,21 +4333,8 @@
                               </w:rPr>
                               <w:t xml:space="preserve">    </w:t>
                             </w:r>
-                            <w:proofErr w:type="spellStart"/>
-                            <w:r>
-                              <w:t>tot_primos</w:t>
-                            </w:r>
-                            <w:proofErr w:type="spellEnd"/>
-                            <w:r>
-                              <w:t xml:space="preserve"> += </w:t>
-                            </w:r>
-                            <w:proofErr w:type="spellStart"/>
-                            <w:r>
-                              <w:t>esprimo</w:t>
-                            </w:r>
-                            <w:proofErr w:type="spellEnd"/>
-                            <w:r>
-                              <w:t>(j)</w:t>
+                            <w:r>
+                              <w:t>tot_primos += esprimo(j)</w:t>
                             </w:r>
                           </w:p>
                           <w:p>
@@ -4514,23 +4342,7 @@
                               <w:spacing w:after="0"/>
                             </w:pPr>
                             <w:r>
-                              <w:t xml:space="preserve">    </w:t>
-                            </w:r>
-                            <w:proofErr w:type="spellStart"/>
-                            <w:r>
-                              <w:t>tot_perfectos</w:t>
-                            </w:r>
-                            <w:proofErr w:type="spellEnd"/>
-                            <w:r>
-                              <w:t xml:space="preserve"> += </w:t>
-                            </w:r>
-                            <w:proofErr w:type="spellStart"/>
-                            <w:r>
-                              <w:t>esperf</w:t>
-                            </w:r>
-                            <w:proofErr w:type="spellEnd"/>
-                            <w:r>
-                              <w:t>(j)</w:t>
+                              <w:t xml:space="preserve">    tot_perfectos += esperf(j)</w:t>
                             </w:r>
                           </w:p>
                           <w:p>
@@ -4542,58 +4354,16 @@
                             <w:pPr>
                               <w:spacing w:after="0"/>
                             </w:pPr>
-                            <w:proofErr w:type="spellStart"/>
-                            <w:r>
-                              <w:t>print</w:t>
-                            </w:r>
-                            <w:proofErr w:type="spellEnd"/>
-                            <w:r>
-                              <w:t>(</w:t>
-                            </w:r>
-                            <w:proofErr w:type="spellStart"/>
-                            <w:r>
-                              <w:t>f"Hay</w:t>
-                            </w:r>
-                            <w:proofErr w:type="spellEnd"/>
-                            <w:r>
-                              <w:t xml:space="preserve"> {</w:t>
-                            </w:r>
-                            <w:proofErr w:type="spellStart"/>
-                            <w:r>
-                              <w:t>tot_primos</w:t>
-                            </w:r>
-                            <w:proofErr w:type="spellEnd"/>
-                            <w:r>
-                              <w:t>} números primos entre {1} y {n}")</w:t>
+                            <w:r>
+                              <w:t>print(f"Hay {tot_primos} números primos entre {1} y {n}")</w:t>
                             </w:r>
                           </w:p>
                           <w:p>
                             <w:pPr>
                               <w:spacing w:after="0"/>
                             </w:pPr>
-                            <w:proofErr w:type="spellStart"/>
-                            <w:r>
-                              <w:t>print</w:t>
-                            </w:r>
-                            <w:proofErr w:type="spellEnd"/>
-                            <w:r>
-                              <w:t>(</w:t>
-                            </w:r>
-                            <w:proofErr w:type="spellStart"/>
-                            <w:r>
-                              <w:t>f"Hay</w:t>
-                            </w:r>
-                            <w:proofErr w:type="spellEnd"/>
-                            <w:r>
-                              <w:t xml:space="preserve"> {</w:t>
-                            </w:r>
-                            <w:proofErr w:type="spellStart"/>
-                            <w:r>
-                              <w:t>tot_perfectos</w:t>
-                            </w:r>
-                            <w:proofErr w:type="spellEnd"/>
-                            <w:r>
-                              <w:t>} números perfectos entre {1} y {n}")</w:t>
+                            <w:r>
+                              <w:t>print(f"Hay {tot_perfectos} números perfectos entre {1} y {n}")</w:t>
                             </w:r>
                           </w:p>
                         </w:txbxContent>
@@ -5342,23 +5112,13 @@
                               <w:spacing w:after="0"/>
                             </w:pPr>
                             <w:r>
-                              <w:t>Asumiendo Coste(</w:t>
-                            </w:r>
-                            <w:proofErr w:type="spellStart"/>
-                            <w:r>
-                              <w:t>append</w:t>
-                            </w:r>
-                            <w:proofErr w:type="spellEnd"/>
-                            <w:r>
-                              <w:t>) = 1, Coste(</w:t>
-                            </w:r>
-                            <w:proofErr w:type="spellStart"/>
-                            <w:r>
-                              <w:t>len</w:t>
-                            </w:r>
-                            <w:proofErr w:type="spellEnd"/>
-                            <w:r>
-                              <w:t>) = n, Coste(sum) = n</w:t>
+                              <w:t xml:space="preserve">Asumiendo Coste(append) = 1, Coste(len) = </w:t>
+                            </w:r>
+                            <w:r>
+                              <w:t>1</w:t>
+                            </w:r>
+                            <w:r>
+                              <w:t>, Coste(sum) = n</w:t>
                             </w:r>
                           </w:p>
                           <w:p>
@@ -5431,15 +5191,7 @@
                             </w:pPr>
                             <w:r>
                               <w:tab/>
-                              <w:t>10: Bucle-</w:t>
-                            </w:r>
-                            <w:proofErr w:type="spellStart"/>
-                            <w:r>
-                              <w:t>while</w:t>
-                            </w:r>
-                            <w:proofErr w:type="spellEnd"/>
-                            <w:r>
-                              <w:t xml:space="preserve"> (1 ejecución)</w:t>
+                              <w:t>10: Bucle-while (1 ejecución)</w:t>
                             </w:r>
                           </w:p>
                           <w:p>
@@ -5448,7 +5200,50 @@
                             </w:pPr>
                             <w:r>
                               <w:tab/>
-                              <w:t xml:space="preserve">    CUERPO DEL BUCLE: 1 Comparación (log2(n) ejecuciones)</w:t>
+                              <w:t xml:space="preserve">    CUERPO DEL BUCLE: 1 Comparación (</w:t>
+                            </w:r>
+                            <m:oMath>
+                              <m:rad>
+                                <m:radPr>
+                                  <m:degHide m:val="1"/>
+                                  <m:ctrlPr>
+                                    <w:rPr>
+                                      <w:rFonts w:ascii="Cambria Math" w:hAnsi="Cambria Math"/>
+                                    </w:rPr>
+                                  </m:ctrlPr>
+                                </m:radPr>
+                                <m:deg>
+                                  <m:ctrlPr>
+                                    <w:rPr>
+                                      <w:rFonts w:ascii="Cambria Math" w:hAnsi="Cambria Math"/>
+                                      <w:i/>
+                                    </w:rPr>
+                                  </m:ctrlPr>
+                                </m:deg>
+                                <m:e>
+                                  <m:d>
+                                    <m:dPr>
+                                      <m:ctrlPr>
+                                        <w:rPr>
+                                          <w:rFonts w:ascii="Cambria Math" w:hAnsi="Cambria Math"/>
+                                          <w:i/>
+                                        </w:rPr>
+                                      </m:ctrlPr>
+                                    </m:dPr>
+                                    <m:e>
+                                      <m:r>
+                                        <w:rPr>
+                                          <w:rFonts w:ascii="Cambria Math" w:hAnsi="Cambria Math"/>
+                                        </w:rPr>
+                                        <m:t>n</m:t>
+                                      </m:r>
+                                    </m:e>
+                                  </m:d>
+                                </m:e>
+                              </m:rad>
+                            </m:oMath>
+                            <w:r>
+                              <w:t xml:space="preserve"> ejecuciones)</w:t>
                             </w:r>
                           </w:p>
                           <w:p>
@@ -5457,7 +5252,50 @@
                             </w:pPr>
                             <w:r>
                               <w:tab/>
-                              <w:t xml:space="preserve">    11: 1 Condicional + 1 Módulo + 1 Comparación (log2(n) ejecuciones)</w:t>
+                              <w:t xml:space="preserve">    11: 1 Condicional + 1 Módulo + 1 Comparación (</w:t>
+                            </w:r>
+                            <m:oMath>
+                              <m:rad>
+                                <m:radPr>
+                                  <m:degHide m:val="1"/>
+                                  <m:ctrlPr>
+                                    <w:rPr>
+                                      <w:rFonts w:ascii="Cambria Math" w:hAnsi="Cambria Math"/>
+                                    </w:rPr>
+                                  </m:ctrlPr>
+                                </m:radPr>
+                                <m:deg>
+                                  <m:ctrlPr>
+                                    <w:rPr>
+                                      <w:rFonts w:ascii="Cambria Math" w:hAnsi="Cambria Math"/>
+                                      <w:i/>
+                                    </w:rPr>
+                                  </m:ctrlPr>
+                                </m:deg>
+                                <m:e>
+                                  <m:d>
+                                    <m:dPr>
+                                      <m:ctrlPr>
+                                        <w:rPr>
+                                          <w:rFonts w:ascii="Cambria Math" w:hAnsi="Cambria Math"/>
+                                          <w:i/>
+                                        </w:rPr>
+                                      </m:ctrlPr>
+                                    </m:dPr>
+                                    <m:e>
+                                      <m:r>
+                                        <w:rPr>
+                                          <w:rFonts w:ascii="Cambria Math" w:hAnsi="Cambria Math"/>
+                                        </w:rPr>
+                                        <m:t>n</m:t>
+                                      </m:r>
+                                    </m:e>
+                                  </m:d>
+                                </m:e>
+                              </m:rad>
+                            </m:oMath>
+                            <w:r>
+                              <w:t xml:space="preserve"> ejecuciones)</w:t>
                             </w:r>
                           </w:p>
                           <w:p>
@@ -5469,7 +5307,50 @@
                             </w:r>
                             <w:r>
                               <w:tab/>
-                              <w:t>CUERPO DEL CONDICIONAL-T: (log2(n) ejecuciones)</w:t>
+                              <w:t>CUERPO DEL CONDICIONAL-T: (</w:t>
+                            </w:r>
+                            <m:oMath>
+                              <m:rad>
+                                <m:radPr>
+                                  <m:degHide m:val="1"/>
+                                  <m:ctrlPr>
+                                    <w:rPr>
+                                      <w:rFonts w:ascii="Cambria Math" w:hAnsi="Cambria Math"/>
+                                    </w:rPr>
+                                  </m:ctrlPr>
+                                </m:radPr>
+                                <m:deg>
+                                  <m:ctrlPr>
+                                    <w:rPr>
+                                      <w:rFonts w:ascii="Cambria Math" w:hAnsi="Cambria Math"/>
+                                      <w:i/>
+                                    </w:rPr>
+                                  </m:ctrlPr>
+                                </m:deg>
+                                <m:e>
+                                  <m:d>
+                                    <m:dPr>
+                                      <m:ctrlPr>
+                                        <w:rPr>
+                                          <w:rFonts w:ascii="Cambria Math" w:hAnsi="Cambria Math"/>
+                                          <w:i/>
+                                        </w:rPr>
+                                      </m:ctrlPr>
+                                    </m:dPr>
+                                    <m:e>
+                                      <m:r>
+                                        <w:rPr>
+                                          <w:rFonts w:ascii="Cambria Math" w:hAnsi="Cambria Math"/>
+                                        </w:rPr>
+                                        <m:t>n</m:t>
+                                      </m:r>
+                                    </m:e>
+                                  </m:d>
+                                </m:e>
+                              </m:rad>
+                            </m:oMath>
+                            <w:r>
+                              <w:t xml:space="preserve"> ejecuciones)</w:t>
                             </w:r>
                           </w:p>
                           <w:p>
@@ -5481,15 +5362,50 @@
                             </w:r>
                             <w:r>
                               <w:tab/>
-                              <w:t>12: 1 Coste(</w:t>
-                            </w:r>
-                            <w:proofErr w:type="spellStart"/>
-                            <w:r>
-                              <w:t>append</w:t>
-                            </w:r>
-                            <w:proofErr w:type="spellEnd"/>
-                            <w:r>
-                              <w:t>) (log2(n) ejecuciones)</w:t>
+                              <w:t>12: 1 Coste(append) (</w:t>
+                            </w:r>
+                            <m:oMath>
+                              <m:rad>
+                                <m:radPr>
+                                  <m:degHide m:val="1"/>
+                                  <m:ctrlPr>
+                                    <w:rPr>
+                                      <w:rFonts w:ascii="Cambria Math" w:hAnsi="Cambria Math"/>
+                                    </w:rPr>
+                                  </m:ctrlPr>
+                                </m:radPr>
+                                <m:deg>
+                                  <m:ctrlPr>
+                                    <w:rPr>
+                                      <w:rFonts w:ascii="Cambria Math" w:hAnsi="Cambria Math"/>
+                                      <w:i/>
+                                    </w:rPr>
+                                  </m:ctrlPr>
+                                </m:deg>
+                                <m:e>
+                                  <m:d>
+                                    <m:dPr>
+                                      <m:ctrlPr>
+                                        <w:rPr>
+                                          <w:rFonts w:ascii="Cambria Math" w:hAnsi="Cambria Math"/>
+                                          <w:i/>
+                                        </w:rPr>
+                                      </m:ctrlPr>
+                                    </m:dPr>
+                                    <m:e>
+                                      <m:r>
+                                        <w:rPr>
+                                          <w:rFonts w:ascii="Cambria Math" w:hAnsi="Cambria Math"/>
+                                        </w:rPr>
+                                        <m:t>n</m:t>
+                                      </m:r>
+                                    </m:e>
+                                  </m:d>
+                                </m:e>
+                              </m:rad>
+                            </m:oMath>
+                            <w:r>
+                              <w:t xml:space="preserve"> ejecuciones)</w:t>
                             </w:r>
                           </w:p>
                           <w:p>
@@ -5501,7 +5417,50 @@
                             </w:r>
                             <w:r>
                               <w:tab/>
-                              <w:t>13: 1 Condicional + 1 División + 1 Comparación (log2(n) ejecuciones)</w:t>
+                              <w:t>13: 1 Condicional + 1 División + 1 Comparación (</w:t>
+                            </w:r>
+                            <m:oMath>
+                              <m:rad>
+                                <m:radPr>
+                                  <m:degHide m:val="1"/>
+                                  <m:ctrlPr>
+                                    <w:rPr>
+                                      <w:rFonts w:ascii="Cambria Math" w:hAnsi="Cambria Math"/>
+                                    </w:rPr>
+                                  </m:ctrlPr>
+                                </m:radPr>
+                                <m:deg>
+                                  <m:ctrlPr>
+                                    <w:rPr>
+                                      <w:rFonts w:ascii="Cambria Math" w:hAnsi="Cambria Math"/>
+                                      <w:i/>
+                                    </w:rPr>
+                                  </m:ctrlPr>
+                                </m:deg>
+                                <m:e>
+                                  <m:d>
+                                    <m:dPr>
+                                      <m:ctrlPr>
+                                        <w:rPr>
+                                          <w:rFonts w:ascii="Cambria Math" w:hAnsi="Cambria Math"/>
+                                          <w:i/>
+                                        </w:rPr>
+                                      </m:ctrlPr>
+                                    </m:dPr>
+                                    <m:e>
+                                      <m:r>
+                                        <w:rPr>
+                                          <w:rFonts w:ascii="Cambria Math" w:hAnsi="Cambria Math"/>
+                                        </w:rPr>
+                                        <m:t>n</m:t>
+                                      </m:r>
+                                    </m:e>
+                                  </m:d>
+                                </m:e>
+                              </m:rad>
+                            </m:oMath>
+                            <w:r>
+                              <w:t xml:space="preserve"> ejecuciones)</w:t>
                             </w:r>
                           </w:p>
                           <w:p>
@@ -5513,7 +5472,50 @@
                             </w:r>
                             <w:r>
                               <w:tab/>
-                              <w:t xml:space="preserve">    CUERPO DEL CONDICIONAL-T: (log2(n) ejecuciones)</w:t>
+                              <w:t xml:space="preserve">    CUERPO DEL CONDICIONAL-T: (</w:t>
+                            </w:r>
+                            <m:oMath>
+                              <m:rad>
+                                <m:radPr>
+                                  <m:degHide m:val="1"/>
+                                  <m:ctrlPr>
+                                    <w:rPr>
+                                      <w:rFonts w:ascii="Cambria Math" w:hAnsi="Cambria Math"/>
+                                    </w:rPr>
+                                  </m:ctrlPr>
+                                </m:radPr>
+                                <m:deg>
+                                  <m:ctrlPr>
+                                    <w:rPr>
+                                      <w:rFonts w:ascii="Cambria Math" w:hAnsi="Cambria Math"/>
+                                      <w:i/>
+                                    </w:rPr>
+                                  </m:ctrlPr>
+                                </m:deg>
+                                <m:e>
+                                  <m:d>
+                                    <m:dPr>
+                                      <m:ctrlPr>
+                                        <w:rPr>
+                                          <w:rFonts w:ascii="Cambria Math" w:hAnsi="Cambria Math"/>
+                                          <w:i/>
+                                        </w:rPr>
+                                      </m:ctrlPr>
+                                    </m:dPr>
+                                    <m:e>
+                                      <m:r>
+                                        <w:rPr>
+                                          <w:rFonts w:ascii="Cambria Math" w:hAnsi="Cambria Math"/>
+                                        </w:rPr>
+                                        <m:t>n</m:t>
+                                      </m:r>
+                                    </m:e>
+                                  </m:d>
+                                </m:e>
+                              </m:rad>
+                            </m:oMath>
+                            <w:r>
+                              <w:t xml:space="preserve"> ejecuciones)</w:t>
                             </w:r>
                           </w:p>
                           <w:p>
@@ -5528,15 +5530,50 @@
                             </w:r>
                             <w:r>
                               <w:tab/>
-                              <w:t>14: 1 Coste(</w:t>
-                            </w:r>
-                            <w:proofErr w:type="spellStart"/>
-                            <w:r>
-                              <w:t>append</w:t>
-                            </w:r>
-                            <w:proofErr w:type="spellEnd"/>
-                            <w:r>
-                              <w:t>)+ 1 División Entera (log2(n) ejecuciones)</w:t>
+                              <w:t>14: 1 Coste(append)+ 1 División Entera (</w:t>
+                            </w:r>
+                            <m:oMath>
+                              <m:rad>
+                                <m:radPr>
+                                  <m:degHide m:val="1"/>
+                                  <m:ctrlPr>
+                                    <w:rPr>
+                                      <w:rFonts w:ascii="Cambria Math" w:hAnsi="Cambria Math"/>
+                                    </w:rPr>
+                                  </m:ctrlPr>
+                                </m:radPr>
+                                <m:deg>
+                                  <m:ctrlPr>
+                                    <w:rPr>
+                                      <w:rFonts w:ascii="Cambria Math" w:hAnsi="Cambria Math"/>
+                                      <w:i/>
+                                    </w:rPr>
+                                  </m:ctrlPr>
+                                </m:deg>
+                                <m:e>
+                                  <m:d>
+                                    <m:dPr>
+                                      <m:ctrlPr>
+                                        <w:rPr>
+                                          <w:rFonts w:ascii="Cambria Math" w:hAnsi="Cambria Math"/>
+                                          <w:i/>
+                                        </w:rPr>
+                                      </m:ctrlPr>
+                                    </m:dPr>
+                                    <m:e>
+                                      <m:r>
+                                        <w:rPr>
+                                          <w:rFonts w:ascii="Cambria Math" w:hAnsi="Cambria Math"/>
+                                        </w:rPr>
+                                        <m:t>n</m:t>
+                                      </m:r>
+                                    </m:e>
+                                  </m:d>
+                                </m:e>
+                              </m:rad>
+                            </m:oMath>
+                            <w:r>
+                              <w:t xml:space="preserve"> ejecuciones)</w:t>
                             </w:r>
                           </w:p>
                           <w:p>
@@ -5545,7 +5582,50 @@
                             </w:pPr>
                             <w:r>
                               <w:tab/>
-                              <w:t xml:space="preserve">    15: 1 Asignación + 1 División Entera (log2(n) ejecuciones)</w:t>
+                              <w:t xml:space="preserve">    15: 1 Asignación + 1 División Entera (</w:t>
+                            </w:r>
+                            <m:oMath>
+                              <m:rad>
+                                <m:radPr>
+                                  <m:degHide m:val="1"/>
+                                  <m:ctrlPr>
+                                    <w:rPr>
+                                      <w:rFonts w:ascii="Cambria Math" w:hAnsi="Cambria Math"/>
+                                    </w:rPr>
+                                  </m:ctrlPr>
+                                </m:radPr>
+                                <m:deg>
+                                  <m:ctrlPr>
+                                    <w:rPr>
+                                      <w:rFonts w:ascii="Cambria Math" w:hAnsi="Cambria Math"/>
+                                      <w:i/>
+                                    </w:rPr>
+                                  </m:ctrlPr>
+                                </m:deg>
+                                <m:e>
+                                  <m:d>
+                                    <m:dPr>
+                                      <m:ctrlPr>
+                                        <w:rPr>
+                                          <w:rFonts w:ascii="Cambria Math" w:hAnsi="Cambria Math"/>
+                                          <w:i/>
+                                        </w:rPr>
+                                      </m:ctrlPr>
+                                    </m:dPr>
+                                    <m:e>
+                                      <m:r>
+                                        <w:rPr>
+                                          <w:rFonts w:ascii="Cambria Math" w:hAnsi="Cambria Math"/>
+                                        </w:rPr>
+                                        <m:t>n</m:t>
+                                      </m:r>
+                                    </m:e>
+                                  </m:d>
+                                </m:e>
+                              </m:rad>
+                            </m:oMath>
+                            <w:r>
+                              <w:t xml:space="preserve"> ejecuciones)</w:t>
                             </w:r>
                           </w:p>
                           <w:p>
@@ -5554,7 +5634,50 @@
                             </w:pPr>
                             <w:r>
                               <w:tab/>
-                              <w:t xml:space="preserve">    16: 1 Asignación + 1 Suma (log2(n) ejecuciones)</w:t>
+                              <w:t xml:space="preserve">    16: 1 Asignación + 1 Suma (</w:t>
+                            </w:r>
+                            <m:oMath>
+                              <m:rad>
+                                <m:radPr>
+                                  <m:degHide m:val="1"/>
+                                  <m:ctrlPr>
+                                    <w:rPr>
+                                      <w:rFonts w:ascii="Cambria Math" w:hAnsi="Cambria Math"/>
+                                    </w:rPr>
+                                  </m:ctrlPr>
+                                </m:radPr>
+                                <m:deg>
+                                  <m:ctrlPr>
+                                    <w:rPr>
+                                      <w:rFonts w:ascii="Cambria Math" w:hAnsi="Cambria Math"/>
+                                      <w:i/>
+                                    </w:rPr>
+                                  </m:ctrlPr>
+                                </m:deg>
+                                <m:e>
+                                  <m:d>
+                                    <m:dPr>
+                                      <m:ctrlPr>
+                                        <w:rPr>
+                                          <w:rFonts w:ascii="Cambria Math" w:hAnsi="Cambria Math"/>
+                                          <w:i/>
+                                        </w:rPr>
+                                      </m:ctrlPr>
+                                    </m:dPr>
+                                    <m:e>
+                                      <m:r>
+                                        <w:rPr>
+                                          <w:rFonts w:ascii="Cambria Math" w:hAnsi="Cambria Math"/>
+                                        </w:rPr>
+                                        <m:t>n</m:t>
+                                      </m:r>
+                                    </m:e>
+                                  </m:d>
+                                </m:e>
+                              </m:rad>
+                            </m:oMath>
+                            <w:r>
+                              <w:t xml:space="preserve"> ejecuciones)</w:t>
                             </w:r>
                           </w:p>
                           <w:p>
@@ -5576,15 +5699,53 @@
                               <w:spacing w:after="0"/>
                             </w:pPr>
                             <w:r>
-                              <w:t xml:space="preserve">Coste = 2 + </w:t>
-                            </w:r>
-                            <w:proofErr w:type="spellStart"/>
-                            <w:r>
-                              <w:t>max</w:t>
-                            </w:r>
-                            <w:proofErr w:type="spellEnd"/>
-                            <w:r>
-                              <w:t>(1, (1+1+1+1+log2(n)·(1+3+1+3+2+2+2)+1))</w:t>
+                              <w:t>Coste = 2 + max(1, (1+1+1+1+</w:t>
+                            </w:r>
+                            <w:r>
+                              <w:t xml:space="preserve"> </w:t>
+                            </w:r>
+                            <m:oMath>
+                              <m:rad>
+                                <m:radPr>
+                                  <m:degHide m:val="1"/>
+                                  <m:ctrlPr>
+                                    <w:rPr>
+                                      <w:rFonts w:ascii="Cambria Math" w:hAnsi="Cambria Math"/>
+                                    </w:rPr>
+                                  </m:ctrlPr>
+                                </m:radPr>
+                                <m:deg>
+                                  <m:ctrlPr>
+                                    <w:rPr>
+                                      <w:rFonts w:ascii="Cambria Math" w:hAnsi="Cambria Math"/>
+                                      <w:i/>
+                                    </w:rPr>
+                                  </m:ctrlPr>
+                                </m:deg>
+                                <m:e>
+                                  <m:d>
+                                    <m:dPr>
+                                      <m:ctrlPr>
+                                        <w:rPr>
+                                          <w:rFonts w:ascii="Cambria Math" w:hAnsi="Cambria Math"/>
+                                          <w:i/>
+                                        </w:rPr>
+                                      </m:ctrlPr>
+                                    </m:dPr>
+                                    <m:e>
+                                      <m:r>
+                                        <w:rPr>
+                                          <w:rFonts w:ascii="Cambria Math" w:hAnsi="Cambria Math"/>
+                                        </w:rPr>
+                                        <m:t>n</m:t>
+                                      </m:r>
+                                    </m:e>
+                                  </m:d>
+                                </m:e>
+                              </m:rad>
+                            </m:oMath>
+                            <w:r>
+                              <w:t>·(1+3+1+3+2+2+2)+1))</w:t>
                             </w:r>
                           </w:p>
                           <w:p>
@@ -5592,8 +5753,51 @@
                               <w:spacing w:after="0"/>
                             </w:pPr>
                             <w:r>
-                              <w:t>Coste = 7 + 14·log2(n)</w:t>
-                            </w:r>
+                              <w:t>Coste = 7 + 14·</w:t>
+                            </w:r>
+                            <w:r>
+                              <w:t xml:space="preserve"> </w:t>
+                            </w:r>
+                            <m:oMath>
+                              <m:rad>
+                                <m:radPr>
+                                  <m:degHide m:val="1"/>
+                                  <m:ctrlPr>
+                                    <w:rPr>
+                                      <w:rFonts w:ascii="Cambria Math" w:hAnsi="Cambria Math"/>
+                                    </w:rPr>
+                                  </m:ctrlPr>
+                                </m:radPr>
+                                <m:deg>
+                                  <m:ctrlPr>
+                                    <w:rPr>
+                                      <w:rFonts w:ascii="Cambria Math" w:hAnsi="Cambria Math"/>
+                                      <w:i/>
+                                    </w:rPr>
+                                  </m:ctrlPr>
+                                </m:deg>
+                                <m:e>
+                                  <m:d>
+                                    <m:dPr>
+                                      <m:ctrlPr>
+                                        <w:rPr>
+                                          <w:rFonts w:ascii="Cambria Math" w:hAnsi="Cambria Math"/>
+                                          <w:i/>
+                                        </w:rPr>
+                                      </m:ctrlPr>
+                                    </m:dPr>
+                                    <m:e>
+                                      <m:r>
+                                        <w:rPr>
+                                          <w:rFonts w:ascii="Cambria Math" w:hAnsi="Cambria Math"/>
+                                        </w:rPr>
+                                        <m:t>n</m:t>
+                                      </m:r>
+                                    </m:e>
+                                  </m:d>
+                                </m:e>
+                              </m:rad>
+                            </m:oMath>
                           </w:p>
                           <w:p>
                             <w:pPr>
@@ -5604,13 +5808,8 @@
                             <w:pPr>
                               <w:spacing w:after="0"/>
                             </w:pPr>
-                            <w:proofErr w:type="spellStart"/>
-                            <w:r>
-                              <w:t>esprimo</w:t>
-                            </w:r>
-                            <w:proofErr w:type="spellEnd"/>
-                            <w:r>
-                              <w:t>:</w:t>
+                            <w:r>
+                              <w:t>esprimo:</w:t>
                             </w:r>
                           </w:p>
                           <w:p>
@@ -5626,15 +5825,153 @@
                               <w:spacing w:after="0"/>
                             </w:pPr>
                             <w:r>
-                              <w:t>25: 1 Devolución + Coste(</w:t>
-                            </w:r>
-                            <w:proofErr w:type="spellStart"/>
-                            <w:r>
-                              <w:t>len</w:t>
-                            </w:r>
-                            <w:proofErr w:type="spellEnd"/>
-                            <w:r>
-                              <w:t>)+ 2 Comparaciones (1 ejecución)</w:t>
+                              <w:t>25: 1 Devolución + Coste(len)+ 2 Comparaciones (1 ejecución)</w:t>
+                            </w:r>
+                          </w:p>
+                          <w:p>
+                            <w:pPr>
+                              <w:spacing w:after="0"/>
+                            </w:pPr>
+                          </w:p>
+                          <w:p>
+                            <w:pPr>
+                              <w:spacing w:after="0"/>
+                            </w:pPr>
+                            <w:r>
+                              <w:t>Coste = 1 + 7 + 14</w:t>
+                            </w:r>
+                            <w:r>
+                              <w:t xml:space="preserve"> </w:t>
+                            </w:r>
+                            <m:oMath>
+                              <m:rad>
+                                <m:radPr>
+                                  <m:degHide m:val="1"/>
+                                  <m:ctrlPr>
+                                    <w:rPr>
+                                      <w:rFonts w:ascii="Cambria Math" w:hAnsi="Cambria Math"/>
+                                    </w:rPr>
+                                  </m:ctrlPr>
+                                </m:radPr>
+                                <m:deg>
+                                  <m:ctrlPr>
+                                    <w:rPr>
+                                      <w:rFonts w:ascii="Cambria Math" w:hAnsi="Cambria Math"/>
+                                      <w:i/>
+                                    </w:rPr>
+                                  </m:ctrlPr>
+                                </m:deg>
+                                <m:e>
+                                  <m:d>
+                                    <m:dPr>
+                                      <m:ctrlPr>
+                                        <w:rPr>
+                                          <w:rFonts w:ascii="Cambria Math" w:hAnsi="Cambria Math"/>
+                                          <w:i/>
+                                        </w:rPr>
+                                      </m:ctrlPr>
+                                    </m:dPr>
+                                    <m:e>
+                                      <m:r>
+                                        <w:rPr>
+                                          <w:rFonts w:ascii="Cambria Math" w:hAnsi="Cambria Math"/>
+                                        </w:rPr>
+                                        <m:t>n</m:t>
+                                      </m:r>
+                                    </m:e>
+                                  </m:d>
+                                </m:e>
+                              </m:rad>
+                            </m:oMath>
+                            <w:r>
+                              <w:t xml:space="preserve"> + 1 + </w:t>
+                            </w:r>
+                            <w:r>
+                              <w:t xml:space="preserve">1 </w:t>
+                            </w:r>
+                            <w:r>
+                              <w:t>+ 2</w:t>
+                            </w:r>
+                          </w:p>
+                          <w:p>
+                            <w:pPr>
+                              <w:spacing w:after="0"/>
+                              <w:rPr>
+                                <w:u w:val="single"/>
+                              </w:rPr>
+                            </w:pPr>
+                            <w:r>
+                              <w:t>Coste = 11 + 14</w:t>
+                            </w:r>
+                            <w:r>
+                              <w:t xml:space="preserve"> </w:t>
+                            </w:r>
+                            <m:oMath>
+                              <m:rad>
+                                <m:radPr>
+                                  <m:degHide m:val="1"/>
+                                  <m:ctrlPr>
+                                    <w:rPr>
+                                      <w:rFonts w:ascii="Cambria Math" w:hAnsi="Cambria Math"/>
+                                    </w:rPr>
+                                  </m:ctrlPr>
+                                </m:radPr>
+                                <m:deg>
+                                  <m:ctrlPr>
+                                    <w:rPr>
+                                      <w:rFonts w:ascii="Cambria Math" w:hAnsi="Cambria Math"/>
+                                      <w:i/>
+                                    </w:rPr>
+                                  </m:ctrlPr>
+                                </m:deg>
+                                <m:e>
+                                  <m:d>
+                                    <m:dPr>
+                                      <m:ctrlPr>
+                                        <w:rPr>
+                                          <w:rFonts w:ascii="Cambria Math" w:hAnsi="Cambria Math"/>
+                                          <w:i/>
+                                        </w:rPr>
+                                      </m:ctrlPr>
+                                    </m:dPr>
+                                    <m:e>
+                                      <m:r>
+                                        <w:rPr>
+                                          <w:rFonts w:ascii="Cambria Math" w:hAnsi="Cambria Math"/>
+                                        </w:rPr>
+                                        <m:t>n</m:t>
+                                      </m:r>
+                                    </m:e>
+                                  </m:d>
+                                </m:e>
+                              </m:rad>
+                            </m:oMath>
+                            <w:r>
+                              <w:t xml:space="preserve"> + </w:t>
+                            </w:r>
+                            <w:r>
+                              <w:t>1</w:t>
+                            </w:r>
+                          </w:p>
+                          <w:p>
+                            <w:pPr>
+                              <w:spacing w:after="0"/>
+                            </w:pPr>
+                          </w:p>
+                          <w:p>
+                            <w:pPr>
+                              <w:spacing w:after="0"/>
+                            </w:pPr>
+                            <w:r>
+                              <w:t>esperf:</w:t>
+                            </w:r>
+                          </w:p>
+                          <w:p>
+                            <w:pPr>
+                              <w:spacing w:after="0"/>
+                            </w:pPr>
+                            <w:r>
+                              <w:t>32: 1 Devolución + Coste(divisores) + Coste(sum) + 1 Comparación + 1 Mult (1 ejecución)</w:t>
                             </w:r>
                           </w:p>
                           <w:p>
@@ -5653,8 +5990,51 @@
                               <w:rPr>
                                 <w:lang w:val="pt-PT"/>
                               </w:rPr>
-                              <w:t>Coste = 1 + 7 + 14log2(n) + 1 + n + 2</w:t>
-                            </w:r>
+                              <w:t>Coste = 3 + n + 7 + 14</w:t>
+                            </w:r>
+                            <w:r>
+                              <w:t xml:space="preserve"> </w:t>
+                            </w:r>
+                            <m:oMath>
+                              <m:rad>
+                                <m:radPr>
+                                  <m:degHide m:val="1"/>
+                                  <m:ctrlPr>
+                                    <w:rPr>
+                                      <w:rFonts w:ascii="Cambria Math" w:hAnsi="Cambria Math"/>
+                                    </w:rPr>
+                                  </m:ctrlPr>
+                                </m:radPr>
+                                <m:deg>
+                                  <m:ctrlPr>
+                                    <w:rPr>
+                                      <w:rFonts w:ascii="Cambria Math" w:hAnsi="Cambria Math"/>
+                                      <w:i/>
+                                    </w:rPr>
+                                  </m:ctrlPr>
+                                </m:deg>
+                                <m:e>
+                                  <m:d>
+                                    <m:dPr>
+                                      <m:ctrlPr>
+                                        <w:rPr>
+                                          <w:rFonts w:ascii="Cambria Math" w:hAnsi="Cambria Math"/>
+                                          <w:i/>
+                                        </w:rPr>
+                                      </m:ctrlPr>
+                                    </m:dPr>
+                                    <m:e>
+                                      <m:r>
+                                        <w:rPr>
+                                          <w:rFonts w:ascii="Cambria Math" w:hAnsi="Cambria Math"/>
+                                        </w:rPr>
+                                        <m:t>n</m:t>
+                                      </m:r>
+                                    </m:e>
+                                  </m:d>
+                                </m:e>
+                              </m:rad>
+                            </m:oMath>
                           </w:p>
                           <w:p>
                             <w:pPr>
@@ -5667,7 +6047,53 @@
                               <w:rPr>
                                 <w:lang w:val="pt-PT"/>
                               </w:rPr>
-                              <w:t>Coste = 11 + 14log2(n) + n</w:t>
+                              <w:t>Coste = 10 + 14</w:t>
+                            </w:r>
+                            <m:oMath>
+                              <m:rad>
+                                <m:radPr>
+                                  <m:degHide m:val="1"/>
+                                  <m:ctrlPr>
+                                    <w:rPr>
+                                      <w:rFonts w:ascii="Cambria Math" w:hAnsi="Cambria Math"/>
+                                    </w:rPr>
+                                  </m:ctrlPr>
+                                </m:radPr>
+                                <m:deg>
+                                  <m:ctrlPr>
+                                    <w:rPr>
+                                      <w:rFonts w:ascii="Cambria Math" w:hAnsi="Cambria Math"/>
+                                      <w:i/>
+                                    </w:rPr>
+                                  </m:ctrlPr>
+                                </m:deg>
+                                <m:e>
+                                  <m:d>
+                                    <m:dPr>
+                                      <m:ctrlPr>
+                                        <w:rPr>
+                                          <w:rFonts w:ascii="Cambria Math" w:hAnsi="Cambria Math"/>
+                                          <w:i/>
+                                        </w:rPr>
+                                      </m:ctrlPr>
+                                    </m:dPr>
+                                    <m:e>
+                                      <m:r>
+                                        <w:rPr>
+                                          <w:rFonts w:ascii="Cambria Math" w:hAnsi="Cambria Math"/>
+                                        </w:rPr>
+                                        <m:t>n</m:t>
+                                      </m:r>
+                                    </m:e>
+                                  </m:d>
+                                </m:e>
+                              </m:rad>
+                            </m:oMath>
+                            <w:r>
+                              <w:rPr>
+                                <w:lang w:val="pt-PT"/>
+                              </w:rPr>
+                              <w:t xml:space="preserve"> + n</w:t>
                             </w:r>
                           </w:p>
                           <w:p>
@@ -5682,13 +6108,8 @@
                             <w:pPr>
                               <w:spacing w:after="0"/>
                             </w:pPr>
-                            <w:proofErr w:type="spellStart"/>
-                            <w:r>
-                              <w:t>esperf</w:t>
-                            </w:r>
-                            <w:proofErr w:type="spellEnd"/>
-                            <w:r>
-                              <w:t>:</w:t>
+                            <w:r>
+                              <w:t>34: 1 Asignación (1 ejecución)</w:t>
                             </w:r>
                           </w:p>
                           <w:p>
@@ -5696,15 +6117,47 @@
                               <w:spacing w:after="0"/>
                             </w:pPr>
                             <w:r>
-                              <w:t xml:space="preserve">32: 1 Devolución + Coste(divisores) + Coste(sum) + 1 Comparación + 1 </w:t>
-                            </w:r>
-                            <w:proofErr w:type="spellStart"/>
-                            <w:r>
-                              <w:t>Mult</w:t>
-                            </w:r>
-                            <w:proofErr w:type="spellEnd"/>
-                            <w:r>
-                              <w:t xml:space="preserve"> (1 ejecución)</w:t>
+                              <w:t>36: 1 Asignación (1 ejecución)</w:t>
+                            </w:r>
+                          </w:p>
+                          <w:p>
+                            <w:pPr>
+                              <w:spacing w:after="0"/>
+                            </w:pPr>
+                            <w:r>
+                              <w:t>37: 1 Asignación (1 ejecución)</w:t>
+                            </w:r>
+                          </w:p>
+                          <w:p>
+                            <w:pPr>
+                              <w:spacing w:after="0"/>
+                            </w:pPr>
+                            <w:r>
+                              <w:t>39: 1 Bucle for (n ejecuciones)</w:t>
+                            </w:r>
+                          </w:p>
+                          <w:p>
+                            <w:pPr>
+                              <w:spacing w:after="0"/>
+                            </w:pPr>
+                            <w:r>
+                              <w:t xml:space="preserve">    CUERPO DEL BUCLE (n ejecuciones)</w:t>
+                            </w:r>
+                          </w:p>
+                          <w:p>
+                            <w:pPr>
+                              <w:spacing w:after="0"/>
+                            </w:pPr>
+                            <w:r>
+                              <w:t xml:space="preserve">    40: 1 Asignación + 1 Suma + T(esprimo) (n ejecuciones)</w:t>
+                            </w:r>
+                          </w:p>
+                          <w:p>
+                            <w:pPr>
+                              <w:spacing w:after="0"/>
+                            </w:pPr>
+                            <w:r>
+                              <w:t xml:space="preserve">    41: 1 Asignación + 1 Suma + T(esperf) (n ejecuciones)</w:t>
                             </w:r>
                           </w:p>
                           <w:p>
@@ -5723,7 +6176,53 @@
                               <w:rPr>
                                 <w:lang w:val="pt-PT"/>
                               </w:rPr>
-                              <w:t>Coste = 3 + n + 7 + 14log2(n)</w:t>
+                              <w:t>Coste = 1 + 1 + 1 + n·(2 + 11 + 14log2(n) + n + 2 + 10 + 14</w:t>
+                            </w:r>
+                            <m:oMath>
+                              <m:rad>
+                                <m:radPr>
+                                  <m:degHide m:val="1"/>
+                                  <m:ctrlPr>
+                                    <w:rPr>
+                                      <w:rFonts w:ascii="Cambria Math" w:hAnsi="Cambria Math"/>
+                                    </w:rPr>
+                                  </m:ctrlPr>
+                                </m:radPr>
+                                <m:deg>
+                                  <m:ctrlPr>
+                                    <w:rPr>
+                                      <w:rFonts w:ascii="Cambria Math" w:hAnsi="Cambria Math"/>
+                                      <w:i/>
+                                    </w:rPr>
+                                  </m:ctrlPr>
+                                </m:deg>
+                                <m:e>
+                                  <m:d>
+                                    <m:dPr>
+                                      <m:ctrlPr>
+                                        <w:rPr>
+                                          <w:rFonts w:ascii="Cambria Math" w:hAnsi="Cambria Math"/>
+                                          <w:i/>
+                                        </w:rPr>
+                                      </m:ctrlPr>
+                                    </m:dPr>
+                                    <m:e>
+                                      <m:r>
+                                        <w:rPr>
+                                          <w:rFonts w:ascii="Cambria Math" w:hAnsi="Cambria Math"/>
+                                        </w:rPr>
+                                        <m:t>n</m:t>
+                                      </m:r>
+                                    </m:e>
+                                  </m:d>
+                                </m:e>
+                              </m:rad>
+                            </m:oMath>
+                            <w:r>
+                              <w:rPr>
+                                <w:lang w:val="pt-PT"/>
+                              </w:rPr>
+                              <w:t xml:space="preserve"> + n)</w:t>
                             </w:r>
                           </w:p>
                           <w:p>
@@ -5737,128 +6236,53 @@
                               <w:rPr>
                                 <w:lang w:val="pt-PT"/>
                               </w:rPr>
-                              <w:t>Coste = 10 + 14log2(n) + n</w:t>
-                            </w:r>
-                          </w:p>
-                          <w:p>
-                            <w:pPr>
-                              <w:spacing w:after="0"/>
+                              <w:t>Coste = 3 + 25n + 14n</w:t>
+                            </w:r>
+                            <m:oMath>
+                              <m:rad>
+                                <m:radPr>
+                                  <m:degHide m:val="1"/>
+                                  <m:ctrlPr>
+                                    <w:rPr>
+                                      <w:rFonts w:ascii="Cambria Math" w:hAnsi="Cambria Math"/>
+                                    </w:rPr>
+                                  </m:ctrlPr>
+                                </m:radPr>
+                                <m:deg>
+                                  <m:ctrlPr>
+                                    <w:rPr>
+                                      <w:rFonts w:ascii="Cambria Math" w:hAnsi="Cambria Math"/>
+                                      <w:i/>
+                                    </w:rPr>
+                                  </m:ctrlPr>
+                                </m:deg>
+                                <m:e>
+                                  <m:d>
+                                    <m:dPr>
+                                      <m:ctrlPr>
+                                        <w:rPr>
+                                          <w:rFonts w:ascii="Cambria Math" w:hAnsi="Cambria Math"/>
+                                          <w:i/>
+                                        </w:rPr>
+                                      </m:ctrlPr>
+                                    </m:dPr>
+                                    <m:e>
+                                      <m:r>
+                                        <w:rPr>
+                                          <w:rFonts w:ascii="Cambria Math" w:hAnsi="Cambria Math"/>
+                                        </w:rPr>
+                                        <m:t>n</m:t>
+                                      </m:r>
+                                    </m:e>
+                                  </m:d>
+                                </m:e>
+                              </m:rad>
+                            </m:oMath>
+                            <w:r>
                               <w:rPr>
                                 <w:lang w:val="pt-PT"/>
                               </w:rPr>
-                            </w:pPr>
-                          </w:p>
-                          <w:p>
-                            <w:pPr>
-                              <w:spacing w:after="0"/>
-                            </w:pPr>
-                            <w:r>
-                              <w:t>34: 1 Asignación (1 ejecución)</w:t>
-                            </w:r>
-                          </w:p>
-                          <w:p>
-                            <w:pPr>
-                              <w:spacing w:after="0"/>
-                            </w:pPr>
-                            <w:r>
-                              <w:t>36: 1 Asignación (1 ejecución)</w:t>
-                            </w:r>
-                          </w:p>
-                          <w:p>
-                            <w:pPr>
-                              <w:spacing w:after="0"/>
-                            </w:pPr>
-                            <w:r>
-                              <w:t>37: 1 Asignación (1 ejecución)</w:t>
-                            </w:r>
-                          </w:p>
-                          <w:p>
-                            <w:pPr>
-                              <w:spacing w:after="0"/>
-                            </w:pPr>
-                            <w:r>
-                              <w:t xml:space="preserve">39: 1 Bucle </w:t>
-                            </w:r>
-                            <w:proofErr w:type="spellStart"/>
-                            <w:r>
-                              <w:t>for</w:t>
-                            </w:r>
-                            <w:proofErr w:type="spellEnd"/>
-                            <w:r>
-                              <w:t xml:space="preserve"> (n ejecuciones)</w:t>
-                            </w:r>
-                          </w:p>
-                          <w:p>
-                            <w:pPr>
-                              <w:spacing w:after="0"/>
-                            </w:pPr>
-                            <w:r>
-                              <w:t xml:space="preserve">    CUERPO DEL BUCLE (n ejecuciones)</w:t>
-                            </w:r>
-                          </w:p>
-                          <w:p>
-                            <w:pPr>
-                              <w:spacing w:after="0"/>
-                            </w:pPr>
-                            <w:r>
-                              <w:t xml:space="preserve">    40: 1 Asignación + 1 Suma + T(</w:t>
-                            </w:r>
-                            <w:proofErr w:type="spellStart"/>
-                            <w:r>
-                              <w:t>esprimo</w:t>
-                            </w:r>
-                            <w:proofErr w:type="spellEnd"/>
-                            <w:r>
-                              <w:t>) (n ejecuciones)</w:t>
-                            </w:r>
-                          </w:p>
-                          <w:p>
-                            <w:pPr>
-                              <w:spacing w:after="0"/>
-                            </w:pPr>
-                            <w:r>
-                              <w:t xml:space="preserve">    41: 1 Asignación + 1 Suma + T(</w:t>
-                            </w:r>
-                            <w:proofErr w:type="spellStart"/>
-                            <w:r>
-                              <w:t>esperf</w:t>
-                            </w:r>
-                            <w:proofErr w:type="spellEnd"/>
-                            <w:r>
-                              <w:t>) (n ejecuciones)</w:t>
-                            </w:r>
-                          </w:p>
-                          <w:p>
-                            <w:pPr>
-                              <w:spacing w:after="0"/>
-                            </w:pPr>
-                          </w:p>
-                          <w:p>
-                            <w:pPr>
-                              <w:spacing w:after="0"/>
-                              <w:rPr>
-                                <w:lang w:val="pt-PT"/>
-                              </w:rPr>
-                            </w:pPr>
-                            <w:r>
-                              <w:rPr>
-                                <w:lang w:val="pt-PT"/>
-                              </w:rPr>
-                              <w:t>Coste = 1 + 1 + 1 + n·(2 + 11 + 14log2(n) + n + 2 + 10 + 14log2(n) + n)</w:t>
-                            </w:r>
-                          </w:p>
-                          <w:p>
-                            <w:pPr>
-                              <w:spacing w:after="0"/>
-                              <w:rPr>
-                                <w:lang w:val="pt-PT"/>
-                              </w:rPr>
-                            </w:pPr>
-                            <w:r>
-                              <w:rPr>
-                                <w:lang w:val="pt-PT"/>
-                              </w:rPr>
-                              <w:t>Coste = 3 + 25n + 14nlog2n +2n^2</w:t>
+                              <w:t xml:space="preserve"> +2n^2</w:t>
                             </w:r>
                             <w:r>
                               <w:rPr>
@@ -5898,7 +6322,11 @@
           </mc:Choice>
           <mc:Fallback>
             <w:pict>
-              <v:shape w14:anchorId="1425A8E4" id="Cuadro de texto 3" o:spid="_x0000_s1029" type="#_x0000_t202" style="width:425.2pt;height:605.95pt;visibility:visible;mso-wrap-style:square;mso-left-percent:-10001;mso-top-percent:-10001;mso-position-horizontal:absolute;mso-position-horizontal-relative:char;mso-position-vertical:absolute;mso-position-vertical-relative:line;mso-left-percent:-10001;mso-top-percent:-10001;v-text-anchor:top" o:gfxdata="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">
+              <v:shapetype w14:anchorId="1425A8E4" id="_x0000_t202" coordsize="21600,21600" o:spt="202" path="m,l,21600r21600,l21600,xe">
+                <v:stroke joinstyle="miter"/>
+                <v:path gradientshapeok="t" o:connecttype="rect"/>
+              </v:shapetype>
+              <v:shape id="Cuadro de texto 3" o:spid="_x0000_s1029" type="#_x0000_t202" style="width:425.2pt;height:605.95pt;visibility:visible;mso-wrap-style:square;mso-left-percent:-10001;mso-top-percent:-10001;mso-position-horizontal:absolute;mso-position-horizontal-relative:char;mso-position-vertical:absolute;mso-position-vertical-relative:line;mso-left-percent:-10001;mso-top-percent:-10001;v-text-anchor:top" o:gfxdata="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">
                 <v:textbox style="mso-fit-shape-to-text:t">
                   <w:txbxContent>
                     <w:p>
@@ -5906,23 +6334,13 @@
                         <w:spacing w:after="0"/>
                       </w:pPr>
                       <w:r>
-                        <w:t>Asumiendo Coste(</w:t>
-                      </w:r>
-                      <w:proofErr w:type="spellStart"/>
-                      <w:r>
-                        <w:t>append</w:t>
-                      </w:r>
-                      <w:proofErr w:type="spellEnd"/>
-                      <w:r>
-                        <w:t>) = 1, Coste(</w:t>
-                      </w:r>
-                      <w:proofErr w:type="spellStart"/>
-                      <w:r>
-                        <w:t>len</w:t>
-                      </w:r>
-                      <w:proofErr w:type="spellEnd"/>
-                      <w:r>
-                        <w:t>) = n, Coste(sum) = n</w:t>
+                        <w:t xml:space="preserve">Asumiendo Coste(append) = 1, Coste(len) = </w:t>
+                      </w:r>
+                      <w:r>
+                        <w:t>1</w:t>
+                      </w:r>
+                      <w:r>
+                        <w:t>, Coste(sum) = n</w:t>
                       </w:r>
                     </w:p>
                     <w:p>
@@ -5995,15 +6413,7 @@
                       </w:pPr>
                       <w:r>
                         <w:tab/>
-                        <w:t>10: Bucle-</w:t>
-                      </w:r>
-                      <w:proofErr w:type="spellStart"/>
-                      <w:r>
-                        <w:t>while</w:t>
-                      </w:r>
-                      <w:proofErr w:type="spellEnd"/>
-                      <w:r>
-                        <w:t xml:space="preserve"> (1 ejecución)</w:t>
+                        <w:t>10: Bucle-while (1 ejecución)</w:t>
                       </w:r>
                     </w:p>
                     <w:p>
@@ -6012,7 +6422,50 @@
                       </w:pPr>
                       <w:r>
                         <w:tab/>
-                        <w:t xml:space="preserve">    CUERPO DEL BUCLE: 1 Comparación (log2(n) ejecuciones)</w:t>
+                        <w:t xml:space="preserve">    CUERPO DEL BUCLE: 1 Comparación (</w:t>
+                      </w:r>
+                      <m:oMath>
+                        <m:rad>
+                          <m:radPr>
+                            <m:degHide m:val="1"/>
+                            <m:ctrlPr>
+                              <w:rPr>
+                                <w:rFonts w:ascii="Cambria Math" w:hAnsi="Cambria Math"/>
+                              </w:rPr>
+                            </m:ctrlPr>
+                          </m:radPr>
+                          <m:deg>
+                            <m:ctrlPr>
+                              <w:rPr>
+                                <w:rFonts w:ascii="Cambria Math" w:hAnsi="Cambria Math"/>
+                                <w:i/>
+                              </w:rPr>
+                            </m:ctrlPr>
+                          </m:deg>
+                          <m:e>
+                            <m:d>
+                              <m:dPr>
+                                <m:ctrlPr>
+                                  <w:rPr>
+                                    <w:rFonts w:ascii="Cambria Math" w:hAnsi="Cambria Math"/>
+                                    <w:i/>
+                                  </w:rPr>
+                                </m:ctrlPr>
+                              </m:dPr>
+                              <m:e>
+                                <m:r>
+                                  <w:rPr>
+                                    <w:rFonts w:ascii="Cambria Math" w:hAnsi="Cambria Math"/>
+                                  </w:rPr>
+                                  <m:t>n</m:t>
+                                </m:r>
+                              </m:e>
+                            </m:d>
+                          </m:e>
+                        </m:rad>
+                      </m:oMath>
+                      <w:r>
+                        <w:t xml:space="preserve"> ejecuciones)</w:t>
                       </w:r>
                     </w:p>
                     <w:p>
@@ -6021,7 +6474,50 @@
                       </w:pPr>
                       <w:r>
                         <w:tab/>
-                        <w:t xml:space="preserve">    11: 1 Condicional + 1 Módulo + 1 Comparación (log2(n) ejecuciones)</w:t>
+                        <w:t xml:space="preserve">    11: 1 Condicional + 1 Módulo + 1 Comparación (</w:t>
+                      </w:r>
+                      <m:oMath>
+                        <m:rad>
+                          <m:radPr>
+                            <m:degHide m:val="1"/>
+                            <m:ctrlPr>
+                              <w:rPr>
+                                <w:rFonts w:ascii="Cambria Math" w:hAnsi="Cambria Math"/>
+                              </w:rPr>
+                            </m:ctrlPr>
+                          </m:radPr>
+                          <m:deg>
+                            <m:ctrlPr>
+                              <w:rPr>
+                                <w:rFonts w:ascii="Cambria Math" w:hAnsi="Cambria Math"/>
+                                <w:i/>
+                              </w:rPr>
+                            </m:ctrlPr>
+                          </m:deg>
+                          <m:e>
+                            <m:d>
+                              <m:dPr>
+                                <m:ctrlPr>
+                                  <w:rPr>
+                                    <w:rFonts w:ascii="Cambria Math" w:hAnsi="Cambria Math"/>
+                                    <w:i/>
+                                  </w:rPr>
+                                </m:ctrlPr>
+                              </m:dPr>
+                              <m:e>
+                                <m:r>
+                                  <w:rPr>
+                                    <w:rFonts w:ascii="Cambria Math" w:hAnsi="Cambria Math"/>
+                                  </w:rPr>
+                                  <m:t>n</m:t>
+                                </m:r>
+                              </m:e>
+                            </m:d>
+                          </m:e>
+                        </m:rad>
+                      </m:oMath>
+                      <w:r>
+                        <w:t xml:space="preserve"> ejecuciones)</w:t>
                       </w:r>
                     </w:p>
                     <w:p>
@@ -6033,7 +6529,50 @@
                       </w:r>
                       <w:r>
                         <w:tab/>
-                        <w:t>CUERPO DEL CONDICIONAL-T: (log2(n) ejecuciones)</w:t>
+                        <w:t>CUERPO DEL CONDICIONAL-T: (</w:t>
+                      </w:r>
+                      <m:oMath>
+                        <m:rad>
+                          <m:radPr>
+                            <m:degHide m:val="1"/>
+                            <m:ctrlPr>
+                              <w:rPr>
+                                <w:rFonts w:ascii="Cambria Math" w:hAnsi="Cambria Math"/>
+                              </w:rPr>
+                            </m:ctrlPr>
+                          </m:radPr>
+                          <m:deg>
+                            <m:ctrlPr>
+                              <w:rPr>
+                                <w:rFonts w:ascii="Cambria Math" w:hAnsi="Cambria Math"/>
+                                <w:i/>
+                              </w:rPr>
+                            </m:ctrlPr>
+                          </m:deg>
+                          <m:e>
+                            <m:d>
+                              <m:dPr>
+                                <m:ctrlPr>
+                                  <w:rPr>
+                                    <w:rFonts w:ascii="Cambria Math" w:hAnsi="Cambria Math"/>
+                                    <w:i/>
+                                  </w:rPr>
+                                </m:ctrlPr>
+                              </m:dPr>
+                              <m:e>
+                                <m:r>
+                                  <w:rPr>
+                                    <w:rFonts w:ascii="Cambria Math" w:hAnsi="Cambria Math"/>
+                                  </w:rPr>
+                                  <m:t>n</m:t>
+                                </m:r>
+                              </m:e>
+                            </m:d>
+                          </m:e>
+                        </m:rad>
+                      </m:oMath>
+                      <w:r>
+                        <w:t xml:space="preserve"> ejecuciones)</w:t>
                       </w:r>
                     </w:p>
                     <w:p>
@@ -6045,15 +6584,50 @@
                       </w:r>
                       <w:r>
                         <w:tab/>
-                        <w:t>12: 1 Coste(</w:t>
-                      </w:r>
-                      <w:proofErr w:type="spellStart"/>
-                      <w:r>
-                        <w:t>append</w:t>
-                      </w:r>
-                      <w:proofErr w:type="spellEnd"/>
-                      <w:r>
-                        <w:t>) (log2(n) ejecuciones)</w:t>
+                        <w:t>12: 1 Coste(append) (</w:t>
+                      </w:r>
+                      <m:oMath>
+                        <m:rad>
+                          <m:radPr>
+                            <m:degHide m:val="1"/>
+                            <m:ctrlPr>
+                              <w:rPr>
+                                <w:rFonts w:ascii="Cambria Math" w:hAnsi="Cambria Math"/>
+                              </w:rPr>
+                            </m:ctrlPr>
+                          </m:radPr>
+                          <m:deg>
+                            <m:ctrlPr>
+                              <w:rPr>
+                                <w:rFonts w:ascii="Cambria Math" w:hAnsi="Cambria Math"/>
+                                <w:i/>
+                              </w:rPr>
+                            </m:ctrlPr>
+                          </m:deg>
+                          <m:e>
+                            <m:d>
+                              <m:dPr>
+                                <m:ctrlPr>
+                                  <w:rPr>
+                                    <w:rFonts w:ascii="Cambria Math" w:hAnsi="Cambria Math"/>
+                                    <w:i/>
+                                  </w:rPr>
+                                </m:ctrlPr>
+                              </m:dPr>
+                              <m:e>
+                                <m:r>
+                                  <w:rPr>
+                                    <w:rFonts w:ascii="Cambria Math" w:hAnsi="Cambria Math"/>
+                                  </w:rPr>
+                                  <m:t>n</m:t>
+                                </m:r>
+                              </m:e>
+                            </m:d>
+                          </m:e>
+                        </m:rad>
+                      </m:oMath>
+                      <w:r>
+                        <w:t xml:space="preserve"> ejecuciones)</w:t>
                       </w:r>
                     </w:p>
                     <w:p>
@@ -6065,7 +6639,50 @@
                       </w:r>
                       <w:r>
                         <w:tab/>
-                        <w:t>13: 1 Condicional + 1 División + 1 Comparación (log2(n) ejecuciones)</w:t>
+                        <w:t>13: 1 Condicional + 1 División + 1 Comparación (</w:t>
+                      </w:r>
+                      <m:oMath>
+                        <m:rad>
+                          <m:radPr>
+                            <m:degHide m:val="1"/>
+                            <m:ctrlPr>
+                              <w:rPr>
+                                <w:rFonts w:ascii="Cambria Math" w:hAnsi="Cambria Math"/>
+                              </w:rPr>
+                            </m:ctrlPr>
+                          </m:radPr>
+                          <m:deg>
+                            <m:ctrlPr>
+                              <w:rPr>
+                                <w:rFonts w:ascii="Cambria Math" w:hAnsi="Cambria Math"/>
+                                <w:i/>
+                              </w:rPr>
+                            </m:ctrlPr>
+                          </m:deg>
+                          <m:e>
+                            <m:d>
+                              <m:dPr>
+                                <m:ctrlPr>
+                                  <w:rPr>
+                                    <w:rFonts w:ascii="Cambria Math" w:hAnsi="Cambria Math"/>
+                                    <w:i/>
+                                  </w:rPr>
+                                </m:ctrlPr>
+                              </m:dPr>
+                              <m:e>
+                                <m:r>
+                                  <w:rPr>
+                                    <w:rFonts w:ascii="Cambria Math" w:hAnsi="Cambria Math"/>
+                                  </w:rPr>
+                                  <m:t>n</m:t>
+                                </m:r>
+                              </m:e>
+                            </m:d>
+                          </m:e>
+                        </m:rad>
+                      </m:oMath>
+                      <w:r>
+                        <w:t xml:space="preserve"> ejecuciones)</w:t>
                       </w:r>
                     </w:p>
                     <w:p>
@@ -6077,7 +6694,50 @@
                       </w:r>
                       <w:r>
                         <w:tab/>
-                        <w:t xml:space="preserve">    CUERPO DEL CONDICIONAL-T: (log2(n) ejecuciones)</w:t>
+                        <w:t xml:space="preserve">    CUERPO DEL CONDICIONAL-T: (</w:t>
+                      </w:r>
+                      <m:oMath>
+                        <m:rad>
+                          <m:radPr>
+                            <m:degHide m:val="1"/>
+                            <m:ctrlPr>
+                              <w:rPr>
+                                <w:rFonts w:ascii="Cambria Math" w:hAnsi="Cambria Math"/>
+                              </w:rPr>
+                            </m:ctrlPr>
+                          </m:radPr>
+                          <m:deg>
+                            <m:ctrlPr>
+                              <w:rPr>
+                                <w:rFonts w:ascii="Cambria Math" w:hAnsi="Cambria Math"/>
+                                <w:i/>
+                              </w:rPr>
+                            </m:ctrlPr>
+                          </m:deg>
+                          <m:e>
+                            <m:d>
+                              <m:dPr>
+                                <m:ctrlPr>
+                                  <w:rPr>
+                                    <w:rFonts w:ascii="Cambria Math" w:hAnsi="Cambria Math"/>
+                                    <w:i/>
+                                  </w:rPr>
+                                </m:ctrlPr>
+                              </m:dPr>
+                              <m:e>
+                                <m:r>
+                                  <w:rPr>
+                                    <w:rFonts w:ascii="Cambria Math" w:hAnsi="Cambria Math"/>
+                                  </w:rPr>
+                                  <m:t>n</m:t>
+                                </m:r>
+                              </m:e>
+                            </m:d>
+                          </m:e>
+                        </m:rad>
+                      </m:oMath>
+                      <w:r>
+                        <w:t xml:space="preserve"> ejecuciones)</w:t>
                       </w:r>
                     </w:p>
                     <w:p>
@@ -6092,15 +6752,50 @@
                       </w:r>
                       <w:r>
                         <w:tab/>
-                        <w:t>14: 1 Coste(</w:t>
-                      </w:r>
-                      <w:proofErr w:type="spellStart"/>
-                      <w:r>
-                        <w:t>append</w:t>
-                      </w:r>
-                      <w:proofErr w:type="spellEnd"/>
-                      <w:r>
-                        <w:t>)+ 1 División Entera (log2(n) ejecuciones)</w:t>
+                        <w:t>14: 1 Coste(append)+ 1 División Entera (</w:t>
+                      </w:r>
+                      <m:oMath>
+                        <m:rad>
+                          <m:radPr>
+                            <m:degHide m:val="1"/>
+                            <m:ctrlPr>
+                              <w:rPr>
+                                <w:rFonts w:ascii="Cambria Math" w:hAnsi="Cambria Math"/>
+                              </w:rPr>
+                            </m:ctrlPr>
+                          </m:radPr>
+                          <m:deg>
+                            <m:ctrlPr>
+                              <w:rPr>
+                                <w:rFonts w:ascii="Cambria Math" w:hAnsi="Cambria Math"/>
+                                <w:i/>
+                              </w:rPr>
+                            </m:ctrlPr>
+                          </m:deg>
+                          <m:e>
+                            <m:d>
+                              <m:dPr>
+                                <m:ctrlPr>
+                                  <w:rPr>
+                                    <w:rFonts w:ascii="Cambria Math" w:hAnsi="Cambria Math"/>
+                                    <w:i/>
+                                  </w:rPr>
+                                </m:ctrlPr>
+                              </m:dPr>
+                              <m:e>
+                                <m:r>
+                                  <w:rPr>
+                                    <w:rFonts w:ascii="Cambria Math" w:hAnsi="Cambria Math"/>
+                                  </w:rPr>
+                                  <m:t>n</m:t>
+                                </m:r>
+                              </m:e>
+                            </m:d>
+                          </m:e>
+                        </m:rad>
+                      </m:oMath>
+                      <w:r>
+                        <w:t xml:space="preserve"> ejecuciones)</w:t>
                       </w:r>
                     </w:p>
                     <w:p>
@@ -6109,7 +6804,50 @@
                       </w:pPr>
                       <w:r>
                         <w:tab/>
-                        <w:t xml:space="preserve">    15: 1 Asignación + 1 División Entera (log2(n) ejecuciones)</w:t>
+                        <w:t xml:space="preserve">    15: 1 Asignación + 1 División Entera (</w:t>
+                      </w:r>
+                      <m:oMath>
+                        <m:rad>
+                          <m:radPr>
+                            <m:degHide m:val="1"/>
+                            <m:ctrlPr>
+                              <w:rPr>
+                                <w:rFonts w:ascii="Cambria Math" w:hAnsi="Cambria Math"/>
+                              </w:rPr>
+                            </m:ctrlPr>
+                          </m:radPr>
+                          <m:deg>
+                            <m:ctrlPr>
+                              <w:rPr>
+                                <w:rFonts w:ascii="Cambria Math" w:hAnsi="Cambria Math"/>
+                                <w:i/>
+                              </w:rPr>
+                            </m:ctrlPr>
+                          </m:deg>
+                          <m:e>
+                            <m:d>
+                              <m:dPr>
+                                <m:ctrlPr>
+                                  <w:rPr>
+                                    <w:rFonts w:ascii="Cambria Math" w:hAnsi="Cambria Math"/>
+                                    <w:i/>
+                                  </w:rPr>
+                                </m:ctrlPr>
+                              </m:dPr>
+                              <m:e>
+                                <m:r>
+                                  <w:rPr>
+                                    <w:rFonts w:ascii="Cambria Math" w:hAnsi="Cambria Math"/>
+                                  </w:rPr>
+                                  <m:t>n</m:t>
+                                </m:r>
+                              </m:e>
+                            </m:d>
+                          </m:e>
+                        </m:rad>
+                      </m:oMath>
+                      <w:r>
+                        <w:t xml:space="preserve"> ejecuciones)</w:t>
                       </w:r>
                     </w:p>
                     <w:p>
@@ -6118,7 +6856,50 @@
                       </w:pPr>
                       <w:r>
                         <w:tab/>
-                        <w:t xml:space="preserve">    16: 1 Asignación + 1 Suma (log2(n) ejecuciones)</w:t>
+                        <w:t xml:space="preserve">    16: 1 Asignación + 1 Suma (</w:t>
+                      </w:r>
+                      <m:oMath>
+                        <m:rad>
+                          <m:radPr>
+                            <m:degHide m:val="1"/>
+                            <m:ctrlPr>
+                              <w:rPr>
+                                <w:rFonts w:ascii="Cambria Math" w:hAnsi="Cambria Math"/>
+                              </w:rPr>
+                            </m:ctrlPr>
+                          </m:radPr>
+                          <m:deg>
+                            <m:ctrlPr>
+                              <w:rPr>
+                                <w:rFonts w:ascii="Cambria Math" w:hAnsi="Cambria Math"/>
+                                <w:i/>
+                              </w:rPr>
+                            </m:ctrlPr>
+                          </m:deg>
+                          <m:e>
+                            <m:d>
+                              <m:dPr>
+                                <m:ctrlPr>
+                                  <w:rPr>
+                                    <w:rFonts w:ascii="Cambria Math" w:hAnsi="Cambria Math"/>
+                                    <w:i/>
+                                  </w:rPr>
+                                </m:ctrlPr>
+                              </m:dPr>
+                              <m:e>
+                                <m:r>
+                                  <w:rPr>
+                                    <w:rFonts w:ascii="Cambria Math" w:hAnsi="Cambria Math"/>
+                                  </w:rPr>
+                                  <m:t>n</m:t>
+                                </m:r>
+                              </m:e>
+                            </m:d>
+                          </m:e>
+                        </m:rad>
+                      </m:oMath>
+                      <w:r>
+                        <w:t xml:space="preserve"> ejecuciones)</w:t>
                       </w:r>
                     </w:p>
                     <w:p>
@@ -6140,15 +6921,53 @@
                         <w:spacing w:after="0"/>
                       </w:pPr>
                       <w:r>
-                        <w:t xml:space="preserve">Coste = 2 + </w:t>
-                      </w:r>
-                      <w:proofErr w:type="spellStart"/>
-                      <w:r>
-                        <w:t>max</w:t>
-                      </w:r>
-                      <w:proofErr w:type="spellEnd"/>
-                      <w:r>
-                        <w:t>(1, (1+1+1+1+log2(n)·(1+3+1+3+2+2+2)+1))</w:t>
+                        <w:t>Coste = 2 + max(1, (1+1+1+1+</w:t>
+                      </w:r>
+                      <w:r>
+                        <w:t xml:space="preserve"> </w:t>
+                      </w:r>
+                      <m:oMath>
+                        <m:rad>
+                          <m:radPr>
+                            <m:degHide m:val="1"/>
+                            <m:ctrlPr>
+                              <w:rPr>
+                                <w:rFonts w:ascii="Cambria Math" w:hAnsi="Cambria Math"/>
+                              </w:rPr>
+                            </m:ctrlPr>
+                          </m:radPr>
+                          <m:deg>
+                            <m:ctrlPr>
+                              <w:rPr>
+                                <w:rFonts w:ascii="Cambria Math" w:hAnsi="Cambria Math"/>
+                                <w:i/>
+                              </w:rPr>
+                            </m:ctrlPr>
+                          </m:deg>
+                          <m:e>
+                            <m:d>
+                              <m:dPr>
+                                <m:ctrlPr>
+                                  <w:rPr>
+                                    <w:rFonts w:ascii="Cambria Math" w:hAnsi="Cambria Math"/>
+                                    <w:i/>
+                                  </w:rPr>
+                                </m:ctrlPr>
+                              </m:dPr>
+                              <m:e>
+                                <m:r>
+                                  <w:rPr>
+                                    <w:rFonts w:ascii="Cambria Math" w:hAnsi="Cambria Math"/>
+                                  </w:rPr>
+                                  <m:t>n</m:t>
+                                </m:r>
+                              </m:e>
+                            </m:d>
+                          </m:e>
+                        </m:rad>
+                      </m:oMath>
+                      <w:r>
+                        <w:t>·(1+3+1+3+2+2+2)+1))</w:t>
                       </w:r>
                     </w:p>
                     <w:p>
@@ -6156,8 +6975,51 @@
                         <w:spacing w:after="0"/>
                       </w:pPr>
                       <w:r>
-                        <w:t>Coste = 7 + 14·log2(n)</w:t>
-                      </w:r>
+                        <w:t>Coste = 7 + 14·</w:t>
+                      </w:r>
+                      <w:r>
+                        <w:t xml:space="preserve"> </w:t>
+                      </w:r>
+                      <m:oMath>
+                        <m:rad>
+                          <m:radPr>
+                            <m:degHide m:val="1"/>
+                            <m:ctrlPr>
+                              <w:rPr>
+                                <w:rFonts w:ascii="Cambria Math" w:hAnsi="Cambria Math"/>
+                              </w:rPr>
+                            </m:ctrlPr>
+                          </m:radPr>
+                          <m:deg>
+                            <m:ctrlPr>
+                              <w:rPr>
+                                <w:rFonts w:ascii="Cambria Math" w:hAnsi="Cambria Math"/>
+                                <w:i/>
+                              </w:rPr>
+                            </m:ctrlPr>
+                          </m:deg>
+                          <m:e>
+                            <m:d>
+                              <m:dPr>
+                                <m:ctrlPr>
+                                  <w:rPr>
+                                    <w:rFonts w:ascii="Cambria Math" w:hAnsi="Cambria Math"/>
+                                    <w:i/>
+                                  </w:rPr>
+                                </m:ctrlPr>
+                              </m:dPr>
+                              <m:e>
+                                <m:r>
+                                  <w:rPr>
+                                    <w:rFonts w:ascii="Cambria Math" w:hAnsi="Cambria Math"/>
+                                  </w:rPr>
+                                  <m:t>n</m:t>
+                                </m:r>
+                              </m:e>
+                            </m:d>
+                          </m:e>
+                        </m:rad>
+                      </m:oMath>
                     </w:p>
                     <w:p>
                       <w:pPr>
@@ -6168,13 +7030,8 @@
                       <w:pPr>
                         <w:spacing w:after="0"/>
                       </w:pPr>
-                      <w:proofErr w:type="spellStart"/>
-                      <w:r>
-                        <w:t>esprimo</w:t>
-                      </w:r>
-                      <w:proofErr w:type="spellEnd"/>
-                      <w:r>
-                        <w:t>:</w:t>
+                      <w:r>
+                        <w:t>esprimo:</w:t>
                       </w:r>
                     </w:p>
                     <w:p>
@@ -6190,15 +7047,153 @@
                         <w:spacing w:after="0"/>
                       </w:pPr>
                       <w:r>
-                        <w:t>25: 1 Devolución + Coste(</w:t>
-                      </w:r>
-                      <w:proofErr w:type="spellStart"/>
-                      <w:r>
-                        <w:t>len</w:t>
-                      </w:r>
-                      <w:proofErr w:type="spellEnd"/>
-                      <w:r>
-                        <w:t>)+ 2 Comparaciones (1 ejecución)</w:t>
+                        <w:t>25: 1 Devolución + Coste(len)+ 2 Comparaciones (1 ejecución)</w:t>
+                      </w:r>
+                    </w:p>
+                    <w:p>
+                      <w:pPr>
+                        <w:spacing w:after="0"/>
+                      </w:pPr>
+                    </w:p>
+                    <w:p>
+                      <w:pPr>
+                        <w:spacing w:after="0"/>
+                      </w:pPr>
+                      <w:r>
+                        <w:t>Coste = 1 + 7 + 14</w:t>
+                      </w:r>
+                      <w:r>
+                        <w:t xml:space="preserve"> </w:t>
+                      </w:r>
+                      <m:oMath>
+                        <m:rad>
+                          <m:radPr>
+                            <m:degHide m:val="1"/>
+                            <m:ctrlPr>
+                              <w:rPr>
+                                <w:rFonts w:ascii="Cambria Math" w:hAnsi="Cambria Math"/>
+                              </w:rPr>
+                            </m:ctrlPr>
+                          </m:radPr>
+                          <m:deg>
+                            <m:ctrlPr>
+                              <w:rPr>
+                                <w:rFonts w:ascii="Cambria Math" w:hAnsi="Cambria Math"/>
+                                <w:i/>
+                              </w:rPr>
+                            </m:ctrlPr>
+                          </m:deg>
+                          <m:e>
+                            <m:d>
+                              <m:dPr>
+                                <m:ctrlPr>
+                                  <w:rPr>
+                                    <w:rFonts w:ascii="Cambria Math" w:hAnsi="Cambria Math"/>
+                                    <w:i/>
+                                  </w:rPr>
+                                </m:ctrlPr>
+                              </m:dPr>
+                              <m:e>
+                                <m:r>
+                                  <w:rPr>
+                                    <w:rFonts w:ascii="Cambria Math" w:hAnsi="Cambria Math"/>
+                                  </w:rPr>
+                                  <m:t>n</m:t>
+                                </m:r>
+                              </m:e>
+                            </m:d>
+                          </m:e>
+                        </m:rad>
+                      </m:oMath>
+                      <w:r>
+                        <w:t xml:space="preserve"> + 1 + </w:t>
+                      </w:r>
+                      <w:r>
+                        <w:t xml:space="preserve">1 </w:t>
+                      </w:r>
+                      <w:r>
+                        <w:t>+ 2</w:t>
+                      </w:r>
+                    </w:p>
+                    <w:p>
+                      <w:pPr>
+                        <w:spacing w:after="0"/>
+                        <w:rPr>
+                          <w:u w:val="single"/>
+                        </w:rPr>
+                      </w:pPr>
+                      <w:r>
+                        <w:t>Coste = 11 + 14</w:t>
+                      </w:r>
+                      <w:r>
+                        <w:t xml:space="preserve"> </w:t>
+                      </w:r>
+                      <m:oMath>
+                        <m:rad>
+                          <m:radPr>
+                            <m:degHide m:val="1"/>
+                            <m:ctrlPr>
+                              <w:rPr>
+                                <w:rFonts w:ascii="Cambria Math" w:hAnsi="Cambria Math"/>
+                              </w:rPr>
+                            </m:ctrlPr>
+                          </m:radPr>
+                          <m:deg>
+                            <m:ctrlPr>
+                              <w:rPr>
+                                <w:rFonts w:ascii="Cambria Math" w:hAnsi="Cambria Math"/>
+                                <w:i/>
+                              </w:rPr>
+                            </m:ctrlPr>
+                          </m:deg>
+                          <m:e>
+                            <m:d>
+                              <m:dPr>
+                                <m:ctrlPr>
+                                  <w:rPr>
+                                    <w:rFonts w:ascii="Cambria Math" w:hAnsi="Cambria Math"/>
+                                    <w:i/>
+                                  </w:rPr>
+                                </m:ctrlPr>
+                              </m:dPr>
+                              <m:e>
+                                <m:r>
+                                  <w:rPr>
+                                    <w:rFonts w:ascii="Cambria Math" w:hAnsi="Cambria Math"/>
+                                  </w:rPr>
+                                  <m:t>n</m:t>
+                                </m:r>
+                              </m:e>
+                            </m:d>
+                          </m:e>
+                        </m:rad>
+                      </m:oMath>
+                      <w:r>
+                        <w:t xml:space="preserve"> + </w:t>
+                      </w:r>
+                      <w:r>
+                        <w:t>1</w:t>
+                      </w:r>
+                    </w:p>
+                    <w:p>
+                      <w:pPr>
+                        <w:spacing w:after="0"/>
+                      </w:pPr>
+                    </w:p>
+                    <w:p>
+                      <w:pPr>
+                        <w:spacing w:after="0"/>
+                      </w:pPr>
+                      <w:r>
+                        <w:t>esperf:</w:t>
+                      </w:r>
+                    </w:p>
+                    <w:p>
+                      <w:pPr>
+                        <w:spacing w:after="0"/>
+                      </w:pPr>
+                      <w:r>
+                        <w:t>32: 1 Devolución + Coste(divisores) + Coste(sum) + 1 Comparación + 1 Mult (1 ejecución)</w:t>
                       </w:r>
                     </w:p>
                     <w:p>
@@ -6217,8 +7212,51 @@
                         <w:rPr>
                           <w:lang w:val="pt-PT"/>
                         </w:rPr>
-                        <w:t>Coste = 1 + 7 + 14log2(n) + 1 + n + 2</w:t>
-                      </w:r>
+                        <w:t>Coste = 3 + n + 7 + 14</w:t>
+                      </w:r>
+                      <w:r>
+                        <w:t xml:space="preserve"> </w:t>
+                      </w:r>
+                      <m:oMath>
+                        <m:rad>
+                          <m:radPr>
+                            <m:degHide m:val="1"/>
+                            <m:ctrlPr>
+                              <w:rPr>
+                                <w:rFonts w:ascii="Cambria Math" w:hAnsi="Cambria Math"/>
+                              </w:rPr>
+                            </m:ctrlPr>
+                          </m:radPr>
+                          <m:deg>
+                            <m:ctrlPr>
+                              <w:rPr>
+                                <w:rFonts w:ascii="Cambria Math" w:hAnsi="Cambria Math"/>
+                                <w:i/>
+                              </w:rPr>
+                            </m:ctrlPr>
+                          </m:deg>
+                          <m:e>
+                            <m:d>
+                              <m:dPr>
+                                <m:ctrlPr>
+                                  <w:rPr>
+                                    <w:rFonts w:ascii="Cambria Math" w:hAnsi="Cambria Math"/>
+                                    <w:i/>
+                                  </w:rPr>
+                                </m:ctrlPr>
+                              </m:dPr>
+                              <m:e>
+                                <m:r>
+                                  <w:rPr>
+                                    <w:rFonts w:ascii="Cambria Math" w:hAnsi="Cambria Math"/>
+                                  </w:rPr>
+                                  <m:t>n</m:t>
+                                </m:r>
+                              </m:e>
+                            </m:d>
+                          </m:e>
+                        </m:rad>
+                      </m:oMath>
                     </w:p>
                     <w:p>
                       <w:pPr>
@@ -6231,7 +7269,53 @@
                         <w:rPr>
                           <w:lang w:val="pt-PT"/>
                         </w:rPr>
-                        <w:t>Coste = 11 + 14log2(n) + n</w:t>
+                        <w:t>Coste = 10 + 14</w:t>
+                      </w:r>
+                      <m:oMath>
+                        <m:rad>
+                          <m:radPr>
+                            <m:degHide m:val="1"/>
+                            <m:ctrlPr>
+                              <w:rPr>
+                                <w:rFonts w:ascii="Cambria Math" w:hAnsi="Cambria Math"/>
+                              </w:rPr>
+                            </m:ctrlPr>
+                          </m:radPr>
+                          <m:deg>
+                            <m:ctrlPr>
+                              <w:rPr>
+                                <w:rFonts w:ascii="Cambria Math" w:hAnsi="Cambria Math"/>
+                                <w:i/>
+                              </w:rPr>
+                            </m:ctrlPr>
+                          </m:deg>
+                          <m:e>
+                            <m:d>
+                              <m:dPr>
+                                <m:ctrlPr>
+                                  <w:rPr>
+                                    <w:rFonts w:ascii="Cambria Math" w:hAnsi="Cambria Math"/>
+                                    <w:i/>
+                                  </w:rPr>
+                                </m:ctrlPr>
+                              </m:dPr>
+                              <m:e>
+                                <m:r>
+                                  <w:rPr>
+                                    <w:rFonts w:ascii="Cambria Math" w:hAnsi="Cambria Math"/>
+                                  </w:rPr>
+                                  <m:t>n</m:t>
+                                </m:r>
+                              </m:e>
+                            </m:d>
+                          </m:e>
+                        </m:rad>
+                      </m:oMath>
+                      <w:r>
+                        <w:rPr>
+                          <w:lang w:val="pt-PT"/>
+                        </w:rPr>
+                        <w:t xml:space="preserve"> + n</w:t>
                       </w:r>
                     </w:p>
                     <w:p>
@@ -6246,13 +7330,8 @@
                       <w:pPr>
                         <w:spacing w:after="0"/>
                       </w:pPr>
-                      <w:proofErr w:type="spellStart"/>
-                      <w:r>
-                        <w:t>esperf</w:t>
-                      </w:r>
-                      <w:proofErr w:type="spellEnd"/>
-                      <w:r>
-                        <w:t>:</w:t>
+                      <w:r>
+                        <w:t>34: 1 Asignación (1 ejecución)</w:t>
                       </w:r>
                     </w:p>
                     <w:p>
@@ -6260,15 +7339,47 @@
                         <w:spacing w:after="0"/>
                       </w:pPr>
                       <w:r>
-                        <w:t xml:space="preserve">32: 1 Devolución + Coste(divisores) + Coste(sum) + 1 Comparación + 1 </w:t>
-                      </w:r>
-                      <w:proofErr w:type="spellStart"/>
-                      <w:r>
-                        <w:t>Mult</w:t>
-                      </w:r>
-                      <w:proofErr w:type="spellEnd"/>
-                      <w:r>
-                        <w:t xml:space="preserve"> (1 ejecución)</w:t>
+                        <w:t>36: 1 Asignación (1 ejecución)</w:t>
+                      </w:r>
+                    </w:p>
+                    <w:p>
+                      <w:pPr>
+                        <w:spacing w:after="0"/>
+                      </w:pPr>
+                      <w:r>
+                        <w:t>37: 1 Asignación (1 ejecución)</w:t>
+                      </w:r>
+                    </w:p>
+                    <w:p>
+                      <w:pPr>
+                        <w:spacing w:after="0"/>
+                      </w:pPr>
+                      <w:r>
+                        <w:t>39: 1 Bucle for (n ejecuciones)</w:t>
+                      </w:r>
+                    </w:p>
+                    <w:p>
+                      <w:pPr>
+                        <w:spacing w:after="0"/>
+                      </w:pPr>
+                      <w:r>
+                        <w:t xml:space="preserve">    CUERPO DEL BUCLE (n ejecuciones)</w:t>
+                      </w:r>
+                    </w:p>
+                    <w:p>
+                      <w:pPr>
+                        <w:spacing w:after="0"/>
+                      </w:pPr>
+                      <w:r>
+                        <w:t xml:space="preserve">    40: 1 Asignación + 1 Suma + T(esprimo) (n ejecuciones)</w:t>
+                      </w:r>
+                    </w:p>
+                    <w:p>
+                      <w:pPr>
+                        <w:spacing w:after="0"/>
+                      </w:pPr>
+                      <w:r>
+                        <w:t xml:space="preserve">    41: 1 Asignación + 1 Suma + T(esperf) (n ejecuciones)</w:t>
                       </w:r>
                     </w:p>
                     <w:p>
@@ -6287,7 +7398,53 @@
                         <w:rPr>
                           <w:lang w:val="pt-PT"/>
                         </w:rPr>
-                        <w:t>Coste = 3 + n + 7 + 14log2(n)</w:t>
+                        <w:t>Coste = 1 + 1 + 1 + n·(2 + 11 + 14log2(n) + n + 2 + 10 + 14</w:t>
+                      </w:r>
+                      <m:oMath>
+                        <m:rad>
+                          <m:radPr>
+                            <m:degHide m:val="1"/>
+                            <m:ctrlPr>
+                              <w:rPr>
+                                <w:rFonts w:ascii="Cambria Math" w:hAnsi="Cambria Math"/>
+                              </w:rPr>
+                            </m:ctrlPr>
+                          </m:radPr>
+                          <m:deg>
+                            <m:ctrlPr>
+                              <w:rPr>
+                                <w:rFonts w:ascii="Cambria Math" w:hAnsi="Cambria Math"/>
+                                <w:i/>
+                              </w:rPr>
+                            </m:ctrlPr>
+                          </m:deg>
+                          <m:e>
+                            <m:d>
+                              <m:dPr>
+                                <m:ctrlPr>
+                                  <w:rPr>
+                                    <w:rFonts w:ascii="Cambria Math" w:hAnsi="Cambria Math"/>
+                                    <w:i/>
+                                  </w:rPr>
+                                </m:ctrlPr>
+                              </m:dPr>
+                              <m:e>
+                                <m:r>
+                                  <w:rPr>
+                                    <w:rFonts w:ascii="Cambria Math" w:hAnsi="Cambria Math"/>
+                                  </w:rPr>
+                                  <m:t>n</m:t>
+                                </m:r>
+                              </m:e>
+                            </m:d>
+                          </m:e>
+                        </m:rad>
+                      </m:oMath>
+                      <w:r>
+                        <w:rPr>
+                          <w:lang w:val="pt-PT"/>
+                        </w:rPr>
+                        <w:t xml:space="preserve"> + n)</w:t>
                       </w:r>
                     </w:p>
                     <w:p>
@@ -6301,128 +7458,53 @@
                         <w:rPr>
                           <w:lang w:val="pt-PT"/>
                         </w:rPr>
-                        <w:t>Coste = 10 + 14log2(n) + n</w:t>
-                      </w:r>
-                    </w:p>
-                    <w:p>
-                      <w:pPr>
-                        <w:spacing w:after="0"/>
+                        <w:t>Coste = 3 + 25n + 14n</w:t>
+                      </w:r>
+                      <m:oMath>
+                        <m:rad>
+                          <m:radPr>
+                            <m:degHide m:val="1"/>
+                            <m:ctrlPr>
+                              <w:rPr>
+                                <w:rFonts w:ascii="Cambria Math" w:hAnsi="Cambria Math"/>
+                              </w:rPr>
+                            </m:ctrlPr>
+                          </m:radPr>
+                          <m:deg>
+                            <m:ctrlPr>
+                              <w:rPr>
+                                <w:rFonts w:ascii="Cambria Math" w:hAnsi="Cambria Math"/>
+                                <w:i/>
+                              </w:rPr>
+                            </m:ctrlPr>
+                          </m:deg>
+                          <m:e>
+                            <m:d>
+                              <m:dPr>
+                                <m:ctrlPr>
+                                  <w:rPr>
+                                    <w:rFonts w:ascii="Cambria Math" w:hAnsi="Cambria Math"/>
+                                    <w:i/>
+                                  </w:rPr>
+                                </m:ctrlPr>
+                              </m:dPr>
+                              <m:e>
+                                <m:r>
+                                  <w:rPr>
+                                    <w:rFonts w:ascii="Cambria Math" w:hAnsi="Cambria Math"/>
+                                  </w:rPr>
+                                  <m:t>n</m:t>
+                                </m:r>
+                              </m:e>
+                            </m:d>
+                          </m:e>
+                        </m:rad>
+                      </m:oMath>
+                      <w:r>
                         <w:rPr>
                           <w:lang w:val="pt-PT"/>
                         </w:rPr>
-                      </w:pPr>
-                    </w:p>
-                    <w:p>
-                      <w:pPr>
-                        <w:spacing w:after="0"/>
-                      </w:pPr>
-                      <w:r>
-                        <w:t>34: 1 Asignación (1 ejecución)</w:t>
-                      </w:r>
-                    </w:p>
-                    <w:p>
-                      <w:pPr>
-                        <w:spacing w:after="0"/>
-                      </w:pPr>
-                      <w:r>
-                        <w:t>36: 1 Asignación (1 ejecución)</w:t>
-                      </w:r>
-                    </w:p>
-                    <w:p>
-                      <w:pPr>
-                        <w:spacing w:after="0"/>
-                      </w:pPr>
-                      <w:r>
-                        <w:t>37: 1 Asignación (1 ejecución)</w:t>
-                      </w:r>
-                    </w:p>
-                    <w:p>
-                      <w:pPr>
-                        <w:spacing w:after="0"/>
-                      </w:pPr>
-                      <w:r>
-                        <w:t xml:space="preserve">39: 1 Bucle </w:t>
-                      </w:r>
-                      <w:proofErr w:type="spellStart"/>
-                      <w:r>
-                        <w:t>for</w:t>
-                      </w:r>
-                      <w:proofErr w:type="spellEnd"/>
-                      <w:r>
-                        <w:t xml:space="preserve"> (n ejecuciones)</w:t>
-                      </w:r>
-                    </w:p>
-                    <w:p>
-                      <w:pPr>
-                        <w:spacing w:after="0"/>
-                      </w:pPr>
-                      <w:r>
-                        <w:t xml:space="preserve">    CUERPO DEL BUCLE (n ejecuciones)</w:t>
-                      </w:r>
-                    </w:p>
-                    <w:p>
-                      <w:pPr>
-                        <w:spacing w:after="0"/>
-                      </w:pPr>
-                      <w:r>
-                        <w:t xml:space="preserve">    40: 1 Asignación + 1 Suma + T(</w:t>
-                      </w:r>
-                      <w:proofErr w:type="spellStart"/>
-                      <w:r>
-                        <w:t>esprimo</w:t>
-                      </w:r>
-                      <w:proofErr w:type="spellEnd"/>
-                      <w:r>
-                        <w:t>) (n ejecuciones)</w:t>
-                      </w:r>
-                    </w:p>
-                    <w:p>
-                      <w:pPr>
-                        <w:spacing w:after="0"/>
-                      </w:pPr>
-                      <w:r>
-                        <w:t xml:space="preserve">    41: 1 Asignación + 1 Suma + T(</w:t>
-                      </w:r>
-                      <w:proofErr w:type="spellStart"/>
-                      <w:r>
-                        <w:t>esperf</w:t>
-                      </w:r>
-                      <w:proofErr w:type="spellEnd"/>
-                      <w:r>
-                        <w:t>) (n ejecuciones)</w:t>
-                      </w:r>
-                    </w:p>
-                    <w:p>
-                      <w:pPr>
-                        <w:spacing w:after="0"/>
-                      </w:pPr>
-                    </w:p>
-                    <w:p>
-                      <w:pPr>
-                        <w:spacing w:after="0"/>
-                        <w:rPr>
-                          <w:lang w:val="pt-PT"/>
-                        </w:rPr>
-                      </w:pPr>
-                      <w:r>
-                        <w:rPr>
-                          <w:lang w:val="pt-PT"/>
-                        </w:rPr>
-                        <w:t>Coste = 1 + 1 + 1 + n·(2 + 11 + 14log2(n) + n + 2 + 10 + 14log2(n) + n)</w:t>
-                      </w:r>
-                    </w:p>
-                    <w:p>
-                      <w:pPr>
-                        <w:spacing w:after="0"/>
-                        <w:rPr>
-                          <w:lang w:val="pt-PT"/>
-                        </w:rPr>
-                      </w:pPr>
-                      <w:r>
-                        <w:rPr>
-                          <w:lang w:val="pt-PT"/>
-                        </w:rPr>
-                        <w:t>Coste = 3 + 25n + 14nlog2n +2n^2</w:t>
+                        <w:t xml:space="preserve"> +2n^2</w:t>
                       </w:r>
                       <w:r>
                         <w:rPr>
@@ -6461,6 +7543,112 @@
     <w:p>
       <w:pPr>
         <w:rPr>
+          <w:rFonts w:eastAsiaTheme="minorEastAsia"/>
+        </w:rPr>
+      </w:pPr>
+      <w:r>
+        <w:lastRenderedPageBreak/>
+        <w:t xml:space="preserve">En cada iteración del bucle de la función divisores, a la variable k se le asigna el valor de n//i, y posteriormente i es incrementada. De esta forma, la condición del bucle (i&lt;k) se romperá cuando </w:t>
+      </w:r>
+      <w:r>
+        <w:t xml:space="preserve">el valor de i&gt;=k, que como k=n/i el mínimo valor que lo puede llegar a romper es </w:t>
+      </w:r>
+      <w:r>
+        <w:rPr>
+          <w:rFonts w:ascii="Cambria Math" w:hAnsi="Cambria Math"/>
+        </w:rPr>
+        <w:br/>
+      </w:r>
+      <m:oMath>
+        <m:rad>
+          <m:radPr>
+            <m:degHide m:val="1"/>
+            <m:ctrlPr>
+              <w:rPr>
+                <w:rFonts w:ascii="Cambria Math" w:hAnsi="Cambria Math"/>
+              </w:rPr>
+            </m:ctrlPr>
+          </m:radPr>
+          <m:deg>
+            <m:ctrlPr>
+              <w:rPr>
+                <w:rFonts w:ascii="Cambria Math" w:hAnsi="Cambria Math"/>
+                <w:i/>
+              </w:rPr>
+            </m:ctrlPr>
+          </m:deg>
+          <m:e>
+            <m:d>
+              <m:dPr>
+                <m:ctrlPr>
+                  <w:rPr>
+                    <w:rFonts w:ascii="Cambria Math" w:hAnsi="Cambria Math"/>
+                    <w:i/>
+                  </w:rPr>
+                </m:ctrlPr>
+              </m:dPr>
+              <m:e>
+                <m:r>
+                  <w:rPr>
+                    <w:rFonts w:ascii="Cambria Math" w:hAnsi="Cambria Math"/>
+                  </w:rPr>
+                  <m:t>n</m:t>
+                </m:r>
+              </m:e>
+            </m:d>
+          </m:e>
+        </m:rad>
+      </m:oMath>
+      <w:r>
+        <w:t xml:space="preserve">, por lo que el número de veces que se ejecuta el bucle es </w:t>
+      </w:r>
+      <m:oMath>
+        <m:rad>
+          <m:radPr>
+            <m:degHide m:val="1"/>
+            <m:ctrlPr>
+              <w:rPr>
+                <w:rFonts w:ascii="Cambria Math" w:hAnsi="Cambria Math"/>
+              </w:rPr>
+            </m:ctrlPr>
+          </m:radPr>
+          <m:deg>
+            <m:ctrlPr>
+              <w:rPr>
+                <w:rFonts w:ascii="Cambria Math" w:hAnsi="Cambria Math"/>
+                <w:i/>
+              </w:rPr>
+            </m:ctrlPr>
+          </m:deg>
+          <m:e>
+            <m:d>
+              <m:dPr>
+                <m:ctrlPr>
+                  <w:rPr>
+                    <w:rFonts w:ascii="Cambria Math" w:hAnsi="Cambria Math"/>
+                    <w:i/>
+                  </w:rPr>
+                </m:ctrlPr>
+              </m:dPr>
+              <m:e>
+                <m:r>
+                  <w:rPr>
+                    <w:rFonts w:ascii="Cambria Math" w:hAnsi="Cambria Math"/>
+                  </w:rPr>
+                  <m:t>n</m:t>
+                </m:r>
+              </m:e>
+            </m:d>
+          </m:e>
+        </m:rad>
+      </m:oMath>
+      <w:r>
+        <w:t>.</w:t>
+      </w:r>
+    </w:p>
+    <w:p>
+      <w:pPr>
+        <w:rPr>
           <w:b/>
           <w:bCs/>
         </w:rPr>
@@ -6470,24 +7658,7 @@
           <w:b/>
           <w:bCs/>
         </w:rPr>
-        <w:lastRenderedPageBreak/>
-        <w:t>9) Realizar una función recursiva que calcule el siguiente sumatorio: S= 1+2+3+4</w:t>
-      </w:r>
-      <w:proofErr w:type="gramStart"/>
-      <w:r>
-        <w:rPr>
-          <w:b/>
-          <w:bCs/>
-        </w:rPr>
-        <w:t>+….</w:t>
-      </w:r>
-      <w:proofErr w:type="gramEnd"/>
-      <w:r>
-        <w:rPr>
-          <w:b/>
-          <w:bCs/>
-        </w:rPr>
-        <w:t>+n-1+n. Realiza un análisis de eficiencia y de complejidad.</w:t>
+        <w:t>9) Realizar una función recursiva que calcule el siguiente sumatorio: S= 1+2+3+4+….+n-1+n. Realiza un análisis de eficiencia y de complejidad.</w:t>
       </w:r>
     </w:p>
     <w:p>
@@ -6537,13 +7708,8 @@
                             <w:pPr>
                               <w:spacing w:after="0"/>
                             </w:pPr>
-                            <w:proofErr w:type="spellStart"/>
-                            <w:r>
-                              <w:t>def</w:t>
-                            </w:r>
-                            <w:proofErr w:type="spellEnd"/>
-                            <w:r>
-                              <w:t xml:space="preserve"> sumatorio (n):</w:t>
+                            <w:r>
+                              <w:t>def sumatorio (n):</w:t>
                             </w:r>
                           </w:p>
                           <w:p>
@@ -6559,21 +7725,8 @@
                               <w:spacing w:after="0"/>
                             </w:pPr>
                             <w:r>
-                              <w:t xml:space="preserve">    </w:t>
-                            </w:r>
-                            <w:proofErr w:type="spellStart"/>
-                            <w:r>
-                              <w:t>int</w:t>
-                            </w:r>
-                            <w:proofErr w:type="spellEnd"/>
-                            <w:r>
-                              <w:t xml:space="preserve"> --&gt; </w:t>
-                            </w:r>
-                            <w:proofErr w:type="spellStart"/>
-                            <w:r>
-                              <w:t>int</w:t>
-                            </w:r>
-                            <w:proofErr w:type="spellEnd"/>
+                              <w:t xml:space="preserve">    int --&gt; int</w:t>
+                            </w:r>
                           </w:p>
                           <w:p>
                             <w:pPr>
@@ -6617,39 +7770,47 @@
                           <w:p>
                             <w:pPr>
                               <w:spacing w:after="0"/>
-                              <w:rPr>
-                                <w:lang w:val="pt-PT"/>
-                              </w:rPr>
                             </w:pPr>
                             <w:r>
-                              <w:rPr>
-                                <w:lang w:val="pt-PT"/>
-                              </w:rPr>
-                              <w:t xml:space="preserve">    if n==1:                       </w:t>
-                            </w:r>
-                            <w:r>
-                              <w:rPr>
-                                <w:lang w:val="pt-PT"/>
-                              </w:rPr>
-                              <w:tab/>
-                            </w:r>
-                            <w:r>
-                              <w:rPr>
-                                <w:lang w:val="pt-PT"/>
-                              </w:rPr>
-                              <w:t xml:space="preserve"> </w:t>
-                            </w:r>
-                            <w:r>
-                              <w:rPr>
-                                <w:lang w:val="pt-PT"/>
-                              </w:rPr>
-                              <w:tab/>
-                            </w:r>
-                            <w:r>
-                              <w:rPr>
-                                <w:lang w:val="pt-PT"/>
-                              </w:rPr>
-                              <w:t># 1 Comparación</w:t>
+                              <w:t xml:space="preserve">    # Caso de partida: El sumatorio de 1 hasta 1, trivialmente es 1</w:t>
+                            </w:r>
+                          </w:p>
+                          <w:p>
+                            <w:pPr>
+                              <w:spacing w:after="0"/>
+                            </w:pPr>
+                            <w:r>
+                              <w:t xml:space="preserve">    if n==1:                        # 1 Comparación</w:t>
+                            </w:r>
+                          </w:p>
+                          <w:p>
+                            <w:pPr>
+                              <w:spacing w:after="0"/>
+                            </w:pPr>
+                            <w:r>
+                              <w:t xml:space="preserve">        return 1                    # 1 Devolución</w:t>
+                            </w:r>
+                          </w:p>
+                          <w:p>
+                            <w:pPr>
+                              <w:spacing w:after="0"/>
+                            </w:pPr>
+                            <w:r>
+                              <w:t xml:space="preserve">    # Caso general: El sumatorio de 1 hasta n es equivalente a la suma de n má</w:t>
+                            </w:r>
+                            <w:r>
+                              <w:t xml:space="preserve">s </w:t>
+                            </w:r>
+                            <w:r>
+                              <w:t>el sumatorio de 1 hasta n - 1</w:t>
+                            </w:r>
+                          </w:p>
+                          <w:p>
+                            <w:pPr>
+                              <w:spacing w:after="0"/>
+                            </w:pPr>
+                            <w:r>
+                              <w:t xml:space="preserve">    # Se puede desglosar según la progresión de la suma de los n primeros de la siguiente forma: </w:t>
                             </w:r>
                           </w:p>
                           <w:p>
@@ -6660,28 +7821,13 @@
                               </w:rPr>
                             </w:pPr>
                             <w:r>
+                              <w:t xml:space="preserve">    </w:t>
+                            </w:r>
+                            <w:r>
                               <w:rPr>
                                 <w:lang w:val="pt-PT"/>
                               </w:rPr>
-                              <w:t xml:space="preserve">        return 1               </w:t>
-                            </w:r>
-                            <w:r>
-                              <w:rPr>
-                                <w:lang w:val="pt-PT"/>
-                              </w:rPr>
-                              <w:tab/>
-                            </w:r>
-                            <w:r>
-                              <w:rPr>
-                                <w:lang w:val="pt-PT"/>
-                              </w:rPr>
-                              <w:tab/>
-                            </w:r>
-                            <w:r>
-                              <w:rPr>
-                                <w:lang w:val="pt-PT"/>
-                              </w:rPr>
-                              <w:t># 1 Devolución</w:t>
+                              <w:t># 1 + 2 + ... + n-1 + n</w:t>
                             </w:r>
                           </w:p>
                           <w:p>
@@ -6695,7 +7841,13 @@
                               <w:rPr>
                                 <w:lang w:val="pt-PT"/>
                               </w:rPr>
-                              <w:t xml:space="preserve">    else:</w:t>
+                              <w:t xml:space="preserve">    </w:t>
+                            </w:r>
+                            <w:r>
+                              <w:rPr>
+                                <w:lang w:val="pt-PT"/>
+                              </w:rPr>
+                              <w:t>else:</w:t>
                             </w:r>
                           </w:p>
                           <w:p>
@@ -6754,13 +7906,8 @@
                       <w:pPr>
                         <w:spacing w:after="0"/>
                       </w:pPr>
-                      <w:proofErr w:type="spellStart"/>
-                      <w:r>
-                        <w:t>def</w:t>
-                      </w:r>
-                      <w:proofErr w:type="spellEnd"/>
-                      <w:r>
-                        <w:t xml:space="preserve"> sumatorio (n):</w:t>
+                      <w:r>
+                        <w:t>def sumatorio (n):</w:t>
                       </w:r>
                     </w:p>
                     <w:p>
@@ -6776,21 +7923,8 @@
                         <w:spacing w:after="0"/>
                       </w:pPr>
                       <w:r>
-                        <w:t xml:space="preserve">    </w:t>
-                      </w:r>
-                      <w:proofErr w:type="spellStart"/>
-                      <w:r>
-                        <w:t>int</w:t>
-                      </w:r>
-                      <w:proofErr w:type="spellEnd"/>
-                      <w:r>
-                        <w:t xml:space="preserve"> --&gt; </w:t>
-                      </w:r>
-                      <w:proofErr w:type="spellStart"/>
-                      <w:r>
-                        <w:t>int</w:t>
-                      </w:r>
-                      <w:proofErr w:type="spellEnd"/>
+                        <w:t xml:space="preserve">    int --&gt; int</w:t>
+                      </w:r>
                     </w:p>
                     <w:p>
                       <w:pPr>
@@ -6834,39 +7968,47 @@
                     <w:p>
                       <w:pPr>
                         <w:spacing w:after="0"/>
-                        <w:rPr>
-                          <w:lang w:val="pt-PT"/>
-                        </w:rPr>
                       </w:pPr>
                       <w:r>
-                        <w:rPr>
-                          <w:lang w:val="pt-PT"/>
-                        </w:rPr>
-                        <w:t xml:space="preserve">    if n==1:                       </w:t>
-                      </w:r>
-                      <w:r>
-                        <w:rPr>
-                          <w:lang w:val="pt-PT"/>
-                        </w:rPr>
-                        <w:tab/>
-                      </w:r>
-                      <w:r>
-                        <w:rPr>
-                          <w:lang w:val="pt-PT"/>
-                        </w:rPr>
-                        <w:t xml:space="preserve"> </w:t>
-                      </w:r>
-                      <w:r>
-                        <w:rPr>
-                          <w:lang w:val="pt-PT"/>
-                        </w:rPr>
-                        <w:tab/>
-                      </w:r>
-                      <w:r>
-                        <w:rPr>
-                          <w:lang w:val="pt-PT"/>
-                        </w:rPr>
-                        <w:t># 1 Comparación</w:t>
+                        <w:t xml:space="preserve">    # Caso de partida: El sumatorio de 1 hasta 1, trivialmente es 1</w:t>
+                      </w:r>
+                    </w:p>
+                    <w:p>
+                      <w:pPr>
+                        <w:spacing w:after="0"/>
+                      </w:pPr>
+                      <w:r>
+                        <w:t xml:space="preserve">    if n==1:                        # 1 Comparación</w:t>
+                      </w:r>
+                    </w:p>
+                    <w:p>
+                      <w:pPr>
+                        <w:spacing w:after="0"/>
+                      </w:pPr>
+                      <w:r>
+                        <w:t xml:space="preserve">        return 1                    # 1 Devolución</w:t>
+                      </w:r>
+                    </w:p>
+                    <w:p>
+                      <w:pPr>
+                        <w:spacing w:after="0"/>
+                      </w:pPr>
+                      <w:r>
+                        <w:t xml:space="preserve">    # Caso general: El sumatorio de 1 hasta n es equivalente a la suma de n má</w:t>
+                      </w:r>
+                      <w:r>
+                        <w:t xml:space="preserve">s </w:t>
+                      </w:r>
+                      <w:r>
+                        <w:t>el sumatorio de 1 hasta n - 1</w:t>
+                      </w:r>
+                    </w:p>
+                    <w:p>
+                      <w:pPr>
+                        <w:spacing w:after="0"/>
+                      </w:pPr>
+                      <w:r>
+                        <w:t xml:space="preserve">    # Se puede desglosar según la progresión de la suma de los n primeros de la siguiente forma: </w:t>
                       </w:r>
                     </w:p>
                     <w:p>
@@ -6877,28 +8019,13 @@
                         </w:rPr>
                       </w:pPr>
                       <w:r>
+                        <w:t xml:space="preserve">    </w:t>
+                      </w:r>
+                      <w:r>
                         <w:rPr>
                           <w:lang w:val="pt-PT"/>
                         </w:rPr>
-                        <w:t xml:space="preserve">        return 1               </w:t>
-                      </w:r>
-                      <w:r>
-                        <w:rPr>
-                          <w:lang w:val="pt-PT"/>
-                        </w:rPr>
-                        <w:tab/>
-                      </w:r>
-                      <w:r>
-                        <w:rPr>
-                          <w:lang w:val="pt-PT"/>
-                        </w:rPr>
-                        <w:tab/>
-                      </w:r>
-                      <w:r>
-                        <w:rPr>
-                          <w:lang w:val="pt-PT"/>
-                        </w:rPr>
-                        <w:t># 1 Devolución</w:t>
+                        <w:t># 1 + 2 + ... + n-1 + n</w:t>
                       </w:r>
                     </w:p>
                     <w:p>
@@ -6912,7 +8039,13 @@
                         <w:rPr>
                           <w:lang w:val="pt-PT"/>
                         </w:rPr>
-                        <w:t xml:space="preserve">    else:</w:t>
+                        <w:t xml:space="preserve">    </w:t>
+                      </w:r>
+                      <w:r>
+                        <w:rPr>
+                          <w:lang w:val="pt-PT"/>
+                        </w:rPr>
+                        <w:t>else:</w:t>
                       </w:r>
                     </w:p>
                     <w:p>
@@ -8238,6 +9371,7 @@
         <w:rPr>
           <w:noProof/>
         </w:rPr>
+        <w:lastRenderedPageBreak/>
         <mc:AlternateContent>
           <mc:Choice Requires="wpi">
             <w:drawing>
@@ -9082,7 +10216,6 @@
   <w:style w:type="character" w:default="1" w:styleId="Fuentedeprrafopredeter">
     <w:name w:val="Default Paragraph Font"/>
     <w:uiPriority w:val="1"/>
-    <w:semiHidden/>
     <w:unhideWhenUsed/>
   </w:style>
   <w:style w:type="table" w:default="1" w:styleId="Tablanormal">
@@ -9138,6 +10271,16 @@
       <w:kern w:val="28"/>
       <w:sz w:val="56"/>
       <w:szCs w:val="56"/>
+    </w:rPr>
+  </w:style>
+  <w:style w:type="character" w:styleId="Textodelmarcadordeposicin">
+    <w:name w:val="Placeholder Text"/>
+    <w:basedOn w:val="Fuentedeprrafopredeter"/>
+    <w:uiPriority w:val="99"/>
+    <w:semiHidden/>
+    <w:rsid w:val="00B44771"/>
+    <w:rPr>
+      <w:color w:val="808080"/>
     </w:rPr>
   </w:style>
 </w:styles>

</xml_diff>